<commit_message>
Ajout vue-router et ajout fichiers du projet principal
</commit_message>
<xml_diff>
--- a/src/docs/Documentation fichier TreeView.docx
+++ b/src/docs/Documentation fichier TreeView.docx
@@ -1550,15 +1550,7 @@
             <w:jc w:val="both"/>
           </w:pPr>
           <w:r>
-            <w:t xml:space="preserve">A – </w:t>
-          </w:r>
-          <w:proofErr w:type="spellStart"/>
-          <w:r>
-            <w:t>Vuetify</w:t>
-          </w:r>
-          <w:proofErr w:type="spellEnd"/>
-          <w:r>
-            <w:t xml:space="preserve">  </w:t>
+            <w:t xml:space="preserve">A – Vuetify  </w:t>
           </w:r>
           <w:r>
             <w:ptab w:relativeTo="margin" w:alignment="right" w:leader="dot"/>
@@ -1610,15 +1602,7 @@
           </w:pPr>
           <w:r>
             <w:tab/>
-            <w:t xml:space="preserve">1 – </w:t>
-          </w:r>
-          <w:proofErr w:type="spellStart"/>
-          <w:r>
-            <w:t>Json</w:t>
-          </w:r>
-          <w:proofErr w:type="spellEnd"/>
-          <w:r>
-            <w:t xml:space="preserve">-server  </w:t>
+            <w:t xml:space="preserve">1 – Json-server  </w:t>
           </w:r>
           <w:r>
             <w:ptab w:relativeTo="margin" w:alignment="right" w:leader="dot"/>
@@ -1664,7 +1648,10 @@
             <w:t xml:space="preserve"> </w:t>
           </w:r>
           <w:r>
-            <w:t>Lancement du projet</w:t>
+            <w:t>Commandes pour le l</w:t>
+          </w:r>
+          <w:r>
+            <w:t>ancement du projet</w:t>
           </w:r>
           <w:r>
             <w:ptab w:relativeTo="margin" w:alignment="right" w:leader="dot"/>
@@ -1776,15 +1763,13 @@
         <w:t>,</w:t>
       </w:r>
       <w:r>
-        <w:t xml:space="preserve"> de la solution web de Zenidoc. Elle fonctionne en lien avec le portail backend au travers d'une API dédiée. Ce frontend repose sur le </w:t>
-      </w:r>
-      <w:proofErr w:type="spellStart"/>
-      <w:r>
-        <w:t>framework</w:t>
-      </w:r>
-      <w:proofErr w:type="spellEnd"/>
-      <w:r>
-        <w:t xml:space="preserve"> Vue CLI qui permet d'aboutir après compilation à un ensemble de </w:t>
+        <w:t xml:space="preserve"> de la solution web de Zenidoc. Elle fonctionne en lien avec le portail backend au travers d'une API dédiée</w:t>
+      </w:r>
+      <w:r>
+        <w:t>, la PortalAPI</w:t>
+      </w:r>
+      <w:r>
+        <w:t xml:space="preserve">. Ce frontend repose sur le framework Vue CLI qui permet d'aboutir après compilation à un ensemble de </w:t>
       </w:r>
       <w:r>
         <w:t>fichiers</w:t>
@@ -1802,13 +1787,10 @@
         <w:t>Ce projet a été réalisé avec la version 2.6.11 de Vue.js.</w:t>
       </w:r>
       <w:r>
-        <w:t xml:space="preserve"> </w:t>
-      </w:r>
-      <w:r>
-        <w:t>La structure des composants du projet existant est disponible en annexe 3 et 4</w:t>
-      </w:r>
-      <w:r>
-        <w:t xml:space="preserve">, ce diagramme est à titre purement illustratif. </w:t>
+        <w:t xml:space="preserve"> La structure des composants du projet existant est disponible en annexe 3 et 4, ce diagramme est à titre purement illustratif</w:t>
+      </w:r>
+      <w:r>
+        <w:t xml:space="preserve"> et ne respecte pas les normes UML.</w:t>
       </w:r>
     </w:p>
     <w:p>
@@ -1816,13 +1798,8 @@
         <w:t>Le fichier</w:t>
       </w:r>
       <w:r>
-        <w:t xml:space="preserve"> </w:t>
-      </w:r>
-      <w:proofErr w:type="spellStart"/>
-      <w:r>
-        <w:t>TreeView.vue</w:t>
-      </w:r>
-      <w:proofErr w:type="spellEnd"/>
+        <w:t xml:space="preserve"> TreeView.vue</w:t>
+      </w:r>
       <w:r>
         <w:t xml:space="preserve">, </w:t>
       </w:r>
@@ -1848,7 +1825,10 @@
         <w:t>ainsi</w:t>
       </w:r>
       <w:r>
-        <w:t xml:space="preserve"> pouvoir le rendre utilisable.</w:t>
+        <w:t xml:space="preserve"> pouvoir le rendre utilisable</w:t>
+      </w:r>
+      <w:r>
+        <w:t xml:space="preserve"> pour qu’il puisse être intégré au projet.</w:t>
       </w:r>
     </w:p>
     <w:p/>
@@ -1916,15 +1896,7 @@
         <w:t>Puisqu’il est impossible de tester le composant en conditions réelles, c’est-à-dire en l’intégrant directement dans le projet, il faudra développer une solution permettant de recréer des conditions réelles</w:t>
       </w:r>
       <w:r>
-        <w:t xml:space="preserve"> (en générant le contenu du </w:t>
-      </w:r>
-      <w:proofErr w:type="spellStart"/>
-      <w:r>
-        <w:t>TreeView</w:t>
-      </w:r>
-      <w:proofErr w:type="spellEnd"/>
-      <w:r>
-        <w:t xml:space="preserve"> avec des données dynamiques au format JSON, et non pas statiques</w:t>
+        <w:t xml:space="preserve"> (en générant le contenu du TreeView avec des données dynamiques au format JSON, et non pas statiques</w:t>
       </w:r>
       <w:r>
         <w:t xml:space="preserve"> avec des données contenues dans le data</w:t>
@@ -1940,46 +1912,16 @@
       <w:r>
         <w:t xml:space="preserve">composant </w:t>
       </w:r>
-      <w:proofErr w:type="spellStart"/>
-      <w:r>
-        <w:t>TreeView</w:t>
-      </w:r>
-      <w:proofErr w:type="spellEnd"/>
-      <w:r>
-        <w:t xml:space="preserve"> possède une présentation syntaxique particulière. Si la présentation du code peut différer de celle que l’on peut croiser habituellement, c’est parce que l’on utilise la librairie </w:t>
+      <w:r>
+        <w:t xml:space="preserve">TreeView possède une présentation syntaxique particulière. Si la présentation du code peut différer de celle que l’on peut croiser habituellement, c’est parce que l’on utilise la librairie </w:t>
       </w:r>
       <w:r>
         <w:rPr>
           <w:b/>
           <w:bCs/>
         </w:rPr>
-        <w:t>vue-</w:t>
-      </w:r>
-      <w:proofErr w:type="spellStart"/>
-      <w:r>
-        <w:rPr>
-          <w:b/>
-          <w:bCs/>
-        </w:rPr>
-        <w:t>property</w:t>
-      </w:r>
-      <w:proofErr w:type="spellEnd"/>
-      <w:r>
-        <w:rPr>
-          <w:b/>
-          <w:bCs/>
-        </w:rPr>
-        <w:t>-</w:t>
-      </w:r>
-      <w:proofErr w:type="spellStart"/>
-      <w:r>
-        <w:rPr>
-          <w:b/>
-          <w:bCs/>
-        </w:rPr>
-        <w:t>decorator</w:t>
-      </w:r>
-      <w:proofErr w:type="spellEnd"/>
+        <w:t>vue-property-decorator</w:t>
+      </w:r>
       <w:r>
         <w:t xml:space="preserve"> (</w:t>
       </w:r>
@@ -2066,7 +2008,6 @@
         <w:tab/>
         <w:t xml:space="preserve">A – </w:t>
       </w:r>
-      <w:proofErr w:type="spellStart"/>
       <w:r>
         <w:rPr>
           <w:b/>
@@ -2076,33 +2017,54 @@
         </w:rPr>
         <w:t>Vuetify</w:t>
       </w:r>
-      <w:proofErr w:type="spellEnd"/>
-    </w:p>
-    <w:p>
-      <w:pPr>
-        <w:jc w:val="both"/>
-      </w:pPr>
-      <w:r>
-        <w:t xml:space="preserve">La nouvelle version du composant </w:t>
-      </w:r>
-      <w:proofErr w:type="spellStart"/>
-      <w:r>
-        <w:t>TreeView</w:t>
-      </w:r>
-      <w:proofErr w:type="spellEnd"/>
+    </w:p>
+    <w:p>
+      <w:pPr>
+        <w:jc w:val="both"/>
+      </w:pPr>
+      <w:r>
+        <w:t xml:space="preserve">La nouvelle version du composant TreeView </w:t>
+      </w:r>
+      <w:r>
+        <w:t>a été construite grâce à</w:t>
+      </w:r>
+      <w:r>
+        <w:t xml:space="preserve"> l</w:t>
+      </w:r>
+      <w:r>
+        <w:t xml:space="preserve">a librairie </w:t>
+      </w:r>
+      <w:r>
+        <w:rPr>
+          <w:b/>
+          <w:bCs/>
+        </w:rPr>
+        <w:t>Vuetify</w:t>
+      </w:r>
+      <w:r>
+        <w:t>. Ce</w:t>
+      </w:r>
+      <w:r>
+        <w:t>tte</w:t>
+      </w:r>
       <w:r>
         <w:t xml:space="preserve"> </w:t>
       </w:r>
       <w:r>
-        <w:t>a été construite grâce à</w:t>
-      </w:r>
-      <w:r>
-        <w:t xml:space="preserve"> l</w:t>
-      </w:r>
-      <w:r>
-        <w:t xml:space="preserve">a librairie </w:t>
-      </w:r>
-      <w:proofErr w:type="spellStart"/>
+        <w:t>librairie</w:t>
+      </w:r>
+      <w:r>
+        <w:t xml:space="preserve">, permet de créer rapidement et avec facilité des interfaces utilisateurs grâce à une documentation très complète. </w:t>
+      </w:r>
+      <w:r>
+        <w:t xml:space="preserve">Cette librairie </w:t>
+      </w:r>
+      <w:r>
+        <w:t xml:space="preserve">est </w:t>
+      </w:r>
+      <w:r>
+        <w:t xml:space="preserve">construite au-dessus de Vue.js, ce qui permet de rendre l’ensemble des composants construits avec </w:t>
+      </w:r>
       <w:r>
         <w:rPr>
           <w:b/>
@@ -2110,32 +2072,17 @@
         </w:rPr>
         <w:t>Vuetify</w:t>
       </w:r>
-      <w:proofErr w:type="spellEnd"/>
-      <w:r>
-        <w:t>. Ce</w:t>
-      </w:r>
-      <w:r>
-        <w:t>tte</w:t>
-      </w:r>
-      <w:r>
-        <w:t xml:space="preserve"> </w:t>
-      </w:r>
-      <w:r>
-        <w:t>librairie</w:t>
-      </w:r>
-      <w:r>
-        <w:t xml:space="preserve">, permet de créer rapidement et avec facilité des interfaces utilisateurs grâce à une documentation très complète. </w:t>
-      </w:r>
-      <w:r>
-        <w:t xml:space="preserve">Cette librairie </w:t>
-      </w:r>
-      <w:r>
-        <w:t xml:space="preserve">est </w:t>
-      </w:r>
-      <w:r>
-        <w:t xml:space="preserve">construite au-dessus de Vue.js, ce qui permet de rendre l’ensemble des composants construits avec </w:t>
-      </w:r>
-      <w:proofErr w:type="spellStart"/>
+      <w:r>
+        <w:t xml:space="preserve"> compatibles avec des composants Vue.js.</w:t>
+      </w:r>
+    </w:p>
+    <w:p>
+      <w:pPr>
+        <w:jc w:val="both"/>
+      </w:pPr>
+      <w:r>
+        <w:t xml:space="preserve">La structure et les diverses fonctionnalités de notre composant sont ainsi directement gérées et créées par </w:t>
+      </w:r>
       <w:r>
         <w:rPr>
           <w:b/>
@@ -2143,27 +2090,6 @@
         </w:rPr>
         <w:t>Vuetify</w:t>
       </w:r>
-      <w:proofErr w:type="spellEnd"/>
-      <w:r>
-        <w:t xml:space="preserve"> compatibles avec des composants Vue.js.</w:t>
-      </w:r>
-    </w:p>
-    <w:p>
-      <w:pPr>
-        <w:jc w:val="both"/>
-      </w:pPr>
-      <w:r>
-        <w:t xml:space="preserve">La structure et les diverses fonctionnalités de notre composant sont ainsi directement gérées et créées par </w:t>
-      </w:r>
-      <w:proofErr w:type="spellStart"/>
-      <w:r>
-        <w:rPr>
-          <w:b/>
-          <w:bCs/>
-        </w:rPr>
-        <w:t>Vuetify</w:t>
-      </w:r>
-      <w:proofErr w:type="spellEnd"/>
       <w:r>
         <w:t>.</w:t>
       </w:r>
@@ -2254,13 +2180,8 @@
         <w:t>.</w:t>
       </w:r>
       <w:r>
-        <w:t xml:space="preserve"> Le projet initial n’utilisant pas </w:t>
-      </w:r>
-      <w:proofErr w:type="spellStart"/>
-      <w:r>
-        <w:t>Vuex</w:t>
-      </w:r>
-      <w:proofErr w:type="spellEnd"/>
+        <w:t xml:space="preserve"> Le projet initial n’utilisant pas Vuex</w:t>
+      </w:r>
       <w:r>
         <w:t xml:space="preserve"> mais bien Axios,</w:t>
       </w:r>
@@ -2288,15 +2209,7 @@
         <w:t xml:space="preserve"> une requête pour pouvoir </w:t>
       </w:r>
       <w:r>
-        <w:t xml:space="preserve">construire l’arborescence de notre </w:t>
-      </w:r>
-      <w:proofErr w:type="spellStart"/>
-      <w:r>
-        <w:t>TreeView</w:t>
-      </w:r>
-      <w:proofErr w:type="spellEnd"/>
-      <w:r>
-        <w:t xml:space="preserve"> grâce aux données récupérées.</w:t>
+        <w:t>construire l’arborescence de notre TreeView grâce aux données récupérées.</w:t>
       </w:r>
     </w:p>
     <w:p>
@@ -2310,15 +2223,7 @@
         <w:t>s injections et de la réactivité.</w:t>
       </w:r>
       <w:r>
-        <w:t xml:space="preserve"> Un schéma </w:t>
-      </w:r>
-      <w:proofErr w:type="spellStart"/>
-      <w:r>
-        <w:t>récaptilatif</w:t>
-      </w:r>
-      <w:proofErr w:type="spellEnd"/>
-      <w:r>
-        <w:t xml:space="preserve"> de ce cycle de vie est disponible en Annexe 2.</w:t>
+        <w:t xml:space="preserve"> Un schéma récaptilatif de ce cycle de vie est disponible en Annexe 2.</w:t>
       </w:r>
       <w:r>
         <w:tab/>
@@ -2336,7 +2241,6 @@
           <w:lang w:eastAsia="fr-FR"/>
         </w:rPr>
       </w:pPr>
-      <w:proofErr w:type="spellStart"/>
       <w:r>
         <w:rPr>
           <w:rFonts w:ascii="Consolas" w:eastAsia="Times New Roman" w:hAnsi="Consolas" w:cs="Times New Roman"/>
@@ -2347,7 +2251,6 @@
         </w:rPr>
         <w:t>created</w:t>
       </w:r>
-      <w:proofErr w:type="spellEnd"/>
       <w:r>
         <w:rPr>
           <w:rFonts w:ascii="Consolas" w:eastAsia="Times New Roman" w:hAnsi="Consolas" w:cs="Times New Roman"/>
@@ -2381,7 +2284,6 @@
         </w:rPr>
         <w:t xml:space="preserve">        </w:t>
       </w:r>
-      <w:proofErr w:type="spellStart"/>
       <w:r>
         <w:rPr>
           <w:rFonts w:ascii="Consolas" w:eastAsia="Times New Roman" w:hAnsi="Consolas" w:cs="Times New Roman"/>
@@ -2392,7 +2294,6 @@
         </w:rPr>
         <w:t>axios</w:t>
       </w:r>
-      <w:proofErr w:type="spellEnd"/>
     </w:p>
     <w:p>
       <w:pPr>
@@ -2416,7 +2317,6 @@
         </w:rPr>
         <w:t>          .</w:t>
       </w:r>
-      <w:proofErr w:type="spellStart"/>
       <w:r>
         <w:rPr>
           <w:rFonts w:ascii="Consolas" w:eastAsia="Times New Roman" w:hAnsi="Consolas" w:cs="Times New Roman"/>
@@ -2427,7 +2327,6 @@
         </w:rPr>
         <w:t>get</w:t>
       </w:r>
-      <w:proofErr w:type="spellEnd"/>
       <w:r>
         <w:rPr>
           <w:rFonts w:ascii="Consolas" w:eastAsia="Times New Roman" w:hAnsi="Consolas" w:cs="Times New Roman"/>
@@ -2481,7 +2380,6 @@
         </w:rPr>
         <w:t>          .</w:t>
       </w:r>
-      <w:proofErr w:type="spellStart"/>
       <w:r>
         <w:rPr>
           <w:rFonts w:ascii="Consolas" w:eastAsia="Times New Roman" w:hAnsi="Consolas" w:cs="Times New Roman"/>
@@ -2492,7 +2390,6 @@
         </w:rPr>
         <w:t>then</w:t>
       </w:r>
-      <w:proofErr w:type="spellEnd"/>
       <w:r>
         <w:rPr>
           <w:rFonts w:ascii="Consolas" w:eastAsia="Times New Roman" w:hAnsi="Consolas" w:cs="Times New Roman"/>
@@ -2503,7 +2400,6 @@
         </w:rPr>
         <w:t>(</w:t>
       </w:r>
-      <w:proofErr w:type="spellStart"/>
       <w:r>
         <w:rPr>
           <w:rFonts w:ascii="Consolas" w:eastAsia="Times New Roman" w:hAnsi="Consolas" w:cs="Times New Roman"/>
@@ -2514,7 +2410,6 @@
         </w:rPr>
         <w:t>response</w:t>
       </w:r>
-      <w:proofErr w:type="spellEnd"/>
       <w:r>
         <w:rPr>
           <w:rFonts w:ascii="Consolas" w:eastAsia="Times New Roman" w:hAnsi="Consolas" w:cs="Times New Roman"/>
@@ -2621,7 +2516,6 @@
         </w:rPr>
         <w:t>(</w:t>
       </w:r>
-      <w:proofErr w:type="spellStart"/>
       <w:r>
         <w:rPr>
           <w:rFonts w:ascii="Consolas" w:eastAsia="Times New Roman" w:hAnsi="Consolas" w:cs="Times New Roman"/>
@@ -2652,7 +2546,6 @@
         </w:rPr>
         <w:t>data</w:t>
       </w:r>
-      <w:proofErr w:type="spellEnd"/>
       <w:r>
         <w:rPr>
           <w:rFonts w:ascii="Consolas" w:eastAsia="Times New Roman" w:hAnsi="Consolas" w:cs="Times New Roman"/>
@@ -2686,7 +2579,6 @@
         </w:rPr>
         <w:t xml:space="preserve">            </w:t>
       </w:r>
-      <w:proofErr w:type="spellStart"/>
       <w:r>
         <w:rPr>
           <w:rFonts w:ascii="Consolas" w:eastAsia="Times New Roman" w:hAnsi="Consolas" w:cs="Times New Roman"/>
@@ -2717,7 +2609,6 @@
         </w:rPr>
         <w:t>items</w:t>
       </w:r>
-      <w:proofErr w:type="spellEnd"/>
       <w:r>
         <w:rPr>
           <w:rFonts w:ascii="Consolas" w:eastAsia="Times New Roman" w:hAnsi="Consolas" w:cs="Times New Roman"/>
@@ -2728,7 +2619,6 @@
         </w:rPr>
         <w:t xml:space="preserve"> = </w:t>
       </w:r>
-      <w:proofErr w:type="spellStart"/>
       <w:r>
         <w:rPr>
           <w:rFonts w:ascii="Consolas" w:eastAsia="Times New Roman" w:hAnsi="Consolas" w:cs="Times New Roman"/>
@@ -2759,7 +2649,6 @@
         </w:rPr>
         <w:t>data</w:t>
       </w:r>
-      <w:proofErr w:type="spellEnd"/>
       <w:r>
         <w:rPr>
           <w:rFonts w:ascii="Consolas" w:eastAsia="Times New Roman" w:hAnsi="Consolas" w:cs="Times New Roman"/>
@@ -2849,7 +2738,6 @@
         </w:rPr>
         <w:t>(</w:t>
       </w:r>
-      <w:proofErr w:type="spellStart"/>
       <w:r>
         <w:rPr>
           <w:rFonts w:ascii="Consolas" w:eastAsia="Times New Roman" w:hAnsi="Consolas" w:cs="Times New Roman"/>
@@ -2860,7 +2748,6 @@
         </w:rPr>
         <w:t>error</w:t>
       </w:r>
-      <w:proofErr w:type="spellEnd"/>
       <w:r>
         <w:rPr>
           <w:rFonts w:ascii="Consolas" w:eastAsia="Times New Roman" w:hAnsi="Consolas" w:cs="Times New Roman"/>
@@ -2974,7 +2861,6 @@
         </w:rPr>
         <w:t xml:space="preserve">, </w:t>
       </w:r>
-      <w:proofErr w:type="spellStart"/>
       <w:r>
         <w:rPr>
           <w:rFonts w:ascii="Consolas" w:eastAsia="Times New Roman" w:hAnsi="Consolas" w:cs="Times New Roman"/>
@@ -3005,7 +2891,6 @@
         </w:rPr>
         <w:t>response</w:t>
       </w:r>
-      <w:proofErr w:type="spellEnd"/>
       <w:r>
         <w:rPr>
           <w:rFonts w:ascii="Consolas" w:eastAsia="Times New Roman" w:hAnsi="Consolas" w:cs="Times New Roman"/>
@@ -3076,23 +2961,7 @@
         <w:t>L’utilisation d’Axios</w:t>
       </w:r>
       <w:r>
-        <w:t xml:space="preserve"> étant faite dans le composant parent de </w:t>
-      </w:r>
-      <w:proofErr w:type="spellStart"/>
-      <w:r>
-        <w:t>TreeView</w:t>
-      </w:r>
-      <w:proofErr w:type="spellEnd"/>
-      <w:r>
-        <w:t xml:space="preserve"> (</w:t>
-      </w:r>
-      <w:proofErr w:type="spellStart"/>
-      <w:r>
-        <w:t>SideBar</w:t>
-      </w:r>
-      <w:proofErr w:type="spellEnd"/>
-      <w:r>
-        <w:t>), elle permet la transmission</w:t>
+        <w:t xml:space="preserve"> étant faite dans le composant parent de TreeView (SideBar), elle permet la transmission</w:t>
       </w:r>
       <w:r>
         <w:t xml:space="preserve"> </w:t>
@@ -3103,22 +2972,782 @@
       <w:r>
         <w:t xml:space="preserve">es données au composant par son élément parent via des </w:t>
       </w:r>
-      <w:proofErr w:type="spellStart"/>
       <w:r>
         <w:t>props</w:t>
       </w:r>
-      <w:proofErr w:type="spellEnd"/>
       <w:r>
         <w:t>, comme c’est le cas dans le projet principal.</w:t>
       </w:r>
     </w:p>
     <w:p>
+      <w:pPr>
+        <w:jc w:val="both"/>
+      </w:pPr>
+    </w:p>
+    <w:p>
       <w:r>
         <w:br w:type="page"/>
       </w:r>
     </w:p>
     <w:p>
       <w:pPr>
+        <w:jc w:val="both"/>
+      </w:pPr>
+      <w:r>
+        <w:lastRenderedPageBreak/>
+        <w:t>Vue-Router</w:t>
+      </w:r>
+    </w:p>
+    <w:p>
+      <w:pPr>
+        <w:jc w:val="both"/>
+      </w:pPr>
+      <w:r>
+        <w:t xml:space="preserve">Existant dans la </w:t>
+      </w:r>
+    </w:p>
+    <w:p>
+      <w:pPr>
+        <w:shd w:val="clear" w:color="auto" w:fill="1E1E1E"/>
+        <w:spacing w:after="0" w:line="285" w:lineRule="atLeast"/>
+        <w:rPr>
+          <w:rFonts w:ascii="Consolas" w:eastAsia="Times New Roman" w:hAnsi="Consolas" w:cs="Times New Roman"/>
+          <w:color w:val="D4D4D4"/>
+          <w:sz w:val="21"/>
+          <w:szCs w:val="21"/>
+          <w:lang w:eastAsia="fr-FR"/>
+        </w:rPr>
+      </w:pPr>
+      <w:r>
+        <w:rPr>
+          <w:rFonts w:ascii="Consolas" w:eastAsia="Times New Roman" w:hAnsi="Consolas" w:cs="Times New Roman"/>
+          <w:color w:val="D4D4D4"/>
+          <w:sz w:val="21"/>
+          <w:szCs w:val="21"/>
+          <w:lang w:eastAsia="fr-FR"/>
+        </w:rPr>
+        <w:t xml:space="preserve">      </w:t>
+      </w:r>
+      <w:r>
+        <w:rPr>
+          <w:rFonts w:ascii="Consolas" w:eastAsia="Times New Roman" w:hAnsi="Consolas" w:cs="Times New Roman"/>
+          <w:color w:val="9CDCFE"/>
+          <w:sz w:val="21"/>
+          <w:szCs w:val="21"/>
+          <w:lang w:eastAsia="fr-FR"/>
+        </w:rPr>
+        <w:t>path:</w:t>
+      </w:r>
+      <w:r>
+        <w:rPr>
+          <w:rFonts w:ascii="Consolas" w:eastAsia="Times New Roman" w:hAnsi="Consolas" w:cs="Times New Roman"/>
+          <w:color w:val="D4D4D4"/>
+          <w:sz w:val="21"/>
+          <w:szCs w:val="21"/>
+          <w:lang w:eastAsia="fr-FR"/>
+        </w:rPr>
+        <w:t xml:space="preserve"> </w:t>
+      </w:r>
+      <w:r>
+        <w:rPr>
+          <w:rFonts w:ascii="Consolas" w:eastAsia="Times New Roman" w:hAnsi="Consolas" w:cs="Times New Roman"/>
+          <w:color w:val="CE9178"/>
+          <w:sz w:val="21"/>
+          <w:szCs w:val="21"/>
+          <w:lang w:eastAsia="fr-FR"/>
+        </w:rPr>
+        <w:t>'/ged'</w:t>
+      </w:r>
+      <w:r>
+        <w:rPr>
+          <w:rFonts w:ascii="Consolas" w:eastAsia="Times New Roman" w:hAnsi="Consolas" w:cs="Times New Roman"/>
+          <w:color w:val="D4D4D4"/>
+          <w:sz w:val="21"/>
+          <w:szCs w:val="21"/>
+          <w:lang w:eastAsia="fr-FR"/>
+        </w:rPr>
+        <w:t>,</w:t>
+      </w:r>
+    </w:p>
+    <w:p>
+      <w:pPr>
+        <w:shd w:val="clear" w:color="auto" w:fill="1E1E1E"/>
+        <w:spacing w:after="0" w:line="285" w:lineRule="atLeast"/>
+        <w:rPr>
+          <w:rFonts w:ascii="Consolas" w:eastAsia="Times New Roman" w:hAnsi="Consolas" w:cs="Times New Roman"/>
+          <w:color w:val="D4D4D4"/>
+          <w:sz w:val="21"/>
+          <w:szCs w:val="21"/>
+          <w:lang w:eastAsia="fr-FR"/>
+        </w:rPr>
+      </w:pPr>
+      <w:r>
+        <w:rPr>
+          <w:rFonts w:ascii="Consolas" w:eastAsia="Times New Roman" w:hAnsi="Consolas" w:cs="Times New Roman"/>
+          <w:color w:val="D4D4D4"/>
+          <w:sz w:val="21"/>
+          <w:szCs w:val="21"/>
+          <w:lang w:eastAsia="fr-FR"/>
+        </w:rPr>
+        <w:t xml:space="preserve">      </w:t>
+      </w:r>
+      <w:r>
+        <w:rPr>
+          <w:rFonts w:ascii="Consolas" w:eastAsia="Times New Roman" w:hAnsi="Consolas" w:cs="Times New Roman"/>
+          <w:color w:val="9CDCFE"/>
+          <w:sz w:val="21"/>
+          <w:szCs w:val="21"/>
+          <w:lang w:eastAsia="fr-FR"/>
+        </w:rPr>
+        <w:t>component:</w:t>
+      </w:r>
+      <w:r>
+        <w:rPr>
+          <w:rFonts w:ascii="Consolas" w:eastAsia="Times New Roman" w:hAnsi="Consolas" w:cs="Times New Roman"/>
+          <w:color w:val="D4D4D4"/>
+          <w:sz w:val="21"/>
+          <w:szCs w:val="21"/>
+          <w:lang w:eastAsia="fr-FR"/>
+        </w:rPr>
+        <w:t xml:space="preserve"> </w:t>
+      </w:r>
+      <w:r>
+        <w:rPr>
+          <w:rFonts w:ascii="Consolas" w:eastAsia="Times New Roman" w:hAnsi="Consolas" w:cs="Times New Roman"/>
+          <w:color w:val="9CDCFE"/>
+          <w:sz w:val="21"/>
+          <w:szCs w:val="21"/>
+          <w:lang w:eastAsia="fr-FR"/>
+        </w:rPr>
+        <w:t>AppTemplateDefault</w:t>
+      </w:r>
+      <w:r>
+        <w:rPr>
+          <w:rFonts w:ascii="Consolas" w:eastAsia="Times New Roman" w:hAnsi="Consolas" w:cs="Times New Roman"/>
+          <w:color w:val="D4D4D4"/>
+          <w:sz w:val="21"/>
+          <w:szCs w:val="21"/>
+          <w:lang w:eastAsia="fr-FR"/>
+        </w:rPr>
+        <w:t>,</w:t>
+      </w:r>
+    </w:p>
+    <w:p>
+      <w:pPr>
+        <w:shd w:val="clear" w:color="auto" w:fill="1E1E1E"/>
+        <w:spacing w:after="0" w:line="285" w:lineRule="atLeast"/>
+        <w:rPr>
+          <w:rFonts w:ascii="Consolas" w:eastAsia="Times New Roman" w:hAnsi="Consolas" w:cs="Times New Roman"/>
+          <w:color w:val="D4D4D4"/>
+          <w:sz w:val="21"/>
+          <w:szCs w:val="21"/>
+          <w:lang w:eastAsia="fr-FR"/>
+        </w:rPr>
+      </w:pPr>
+      <w:r>
+        <w:rPr>
+          <w:rFonts w:ascii="Consolas" w:eastAsia="Times New Roman" w:hAnsi="Consolas" w:cs="Times New Roman"/>
+          <w:color w:val="D4D4D4"/>
+          <w:sz w:val="21"/>
+          <w:szCs w:val="21"/>
+          <w:lang w:eastAsia="fr-FR"/>
+        </w:rPr>
+        <w:t xml:space="preserve">      </w:t>
+      </w:r>
+      <w:r>
+        <w:rPr>
+          <w:rFonts w:ascii="Consolas" w:eastAsia="Times New Roman" w:hAnsi="Consolas" w:cs="Times New Roman"/>
+          <w:color w:val="9CDCFE"/>
+          <w:sz w:val="21"/>
+          <w:szCs w:val="21"/>
+          <w:lang w:eastAsia="fr-FR"/>
+        </w:rPr>
+        <w:t>children:</w:t>
+      </w:r>
+      <w:r>
+        <w:rPr>
+          <w:rFonts w:ascii="Consolas" w:eastAsia="Times New Roman" w:hAnsi="Consolas" w:cs="Times New Roman"/>
+          <w:color w:val="D4D4D4"/>
+          <w:sz w:val="21"/>
+          <w:szCs w:val="21"/>
+          <w:lang w:eastAsia="fr-FR"/>
+        </w:rPr>
+        <w:t xml:space="preserve"> [</w:t>
+      </w:r>
+    </w:p>
+    <w:p>
+      <w:pPr>
+        <w:shd w:val="clear" w:color="auto" w:fill="1E1E1E"/>
+        <w:spacing w:after="0" w:line="285" w:lineRule="atLeast"/>
+        <w:rPr>
+          <w:rFonts w:ascii="Consolas" w:eastAsia="Times New Roman" w:hAnsi="Consolas" w:cs="Times New Roman"/>
+          <w:color w:val="D4D4D4"/>
+          <w:sz w:val="21"/>
+          <w:szCs w:val="21"/>
+          <w:lang w:eastAsia="fr-FR"/>
+        </w:rPr>
+      </w:pPr>
+      <w:r>
+        <w:rPr>
+          <w:rFonts w:ascii="Consolas" w:eastAsia="Times New Roman" w:hAnsi="Consolas" w:cs="Times New Roman"/>
+          <w:color w:val="D4D4D4"/>
+          <w:sz w:val="21"/>
+          <w:szCs w:val="21"/>
+          <w:lang w:eastAsia="fr-FR"/>
+        </w:rPr>
+        <w:t>        {</w:t>
+      </w:r>
+    </w:p>
+    <w:p>
+      <w:pPr>
+        <w:shd w:val="clear" w:color="auto" w:fill="1E1E1E"/>
+        <w:spacing w:after="0" w:line="285" w:lineRule="atLeast"/>
+        <w:rPr>
+          <w:rFonts w:ascii="Consolas" w:eastAsia="Times New Roman" w:hAnsi="Consolas" w:cs="Times New Roman"/>
+          <w:color w:val="D4D4D4"/>
+          <w:sz w:val="21"/>
+          <w:szCs w:val="21"/>
+          <w:lang w:eastAsia="fr-FR"/>
+        </w:rPr>
+      </w:pPr>
+      <w:r>
+        <w:rPr>
+          <w:rFonts w:ascii="Consolas" w:eastAsia="Times New Roman" w:hAnsi="Consolas" w:cs="Times New Roman"/>
+          <w:color w:val="D4D4D4"/>
+          <w:sz w:val="21"/>
+          <w:szCs w:val="21"/>
+          <w:lang w:eastAsia="fr-FR"/>
+        </w:rPr>
+        <w:t xml:space="preserve">          </w:t>
+      </w:r>
+      <w:r>
+        <w:rPr>
+          <w:rFonts w:ascii="Consolas" w:eastAsia="Times New Roman" w:hAnsi="Consolas" w:cs="Times New Roman"/>
+          <w:color w:val="9CDCFE"/>
+          <w:sz w:val="21"/>
+          <w:szCs w:val="21"/>
+          <w:lang w:eastAsia="fr-FR"/>
+        </w:rPr>
+        <w:t>path:</w:t>
+      </w:r>
+      <w:r>
+        <w:rPr>
+          <w:rFonts w:ascii="Consolas" w:eastAsia="Times New Roman" w:hAnsi="Consolas" w:cs="Times New Roman"/>
+          <w:color w:val="D4D4D4"/>
+          <w:sz w:val="21"/>
+          <w:szCs w:val="21"/>
+          <w:lang w:eastAsia="fr-FR"/>
+        </w:rPr>
+        <w:t xml:space="preserve"> </w:t>
+      </w:r>
+      <w:r>
+        <w:rPr>
+          <w:rFonts w:ascii="Consolas" w:eastAsia="Times New Roman" w:hAnsi="Consolas" w:cs="Times New Roman"/>
+          <w:color w:val="CE9178"/>
+          <w:sz w:val="21"/>
+          <w:szCs w:val="21"/>
+          <w:lang w:eastAsia="fr-FR"/>
+        </w:rPr>
+        <w:t>''</w:t>
+      </w:r>
+      <w:r>
+        <w:rPr>
+          <w:rFonts w:ascii="Consolas" w:eastAsia="Times New Roman" w:hAnsi="Consolas" w:cs="Times New Roman"/>
+          <w:color w:val="D4D4D4"/>
+          <w:sz w:val="21"/>
+          <w:szCs w:val="21"/>
+          <w:lang w:eastAsia="fr-FR"/>
+        </w:rPr>
+        <w:t>,</w:t>
+      </w:r>
+    </w:p>
+    <w:p>
+      <w:pPr>
+        <w:shd w:val="clear" w:color="auto" w:fill="1E1E1E"/>
+        <w:spacing w:after="0" w:line="285" w:lineRule="atLeast"/>
+        <w:rPr>
+          <w:rFonts w:ascii="Consolas" w:eastAsia="Times New Roman" w:hAnsi="Consolas" w:cs="Times New Roman"/>
+          <w:color w:val="D4D4D4"/>
+          <w:sz w:val="21"/>
+          <w:szCs w:val="21"/>
+          <w:lang w:eastAsia="fr-FR"/>
+        </w:rPr>
+      </w:pPr>
+      <w:r>
+        <w:rPr>
+          <w:rFonts w:ascii="Consolas" w:eastAsia="Times New Roman" w:hAnsi="Consolas" w:cs="Times New Roman"/>
+          <w:color w:val="D4D4D4"/>
+          <w:sz w:val="21"/>
+          <w:szCs w:val="21"/>
+          <w:lang w:eastAsia="fr-FR"/>
+        </w:rPr>
+        <w:t xml:space="preserve">          </w:t>
+      </w:r>
+      <w:r>
+        <w:rPr>
+          <w:rFonts w:ascii="Consolas" w:eastAsia="Times New Roman" w:hAnsi="Consolas" w:cs="Times New Roman"/>
+          <w:color w:val="9CDCFE"/>
+          <w:sz w:val="21"/>
+          <w:szCs w:val="21"/>
+          <w:lang w:eastAsia="fr-FR"/>
+        </w:rPr>
+        <w:t>components:</w:t>
+      </w:r>
+      <w:r>
+        <w:rPr>
+          <w:rFonts w:ascii="Consolas" w:eastAsia="Times New Roman" w:hAnsi="Consolas" w:cs="Times New Roman"/>
+          <w:color w:val="D4D4D4"/>
+          <w:sz w:val="21"/>
+          <w:szCs w:val="21"/>
+          <w:lang w:eastAsia="fr-FR"/>
+        </w:rPr>
+        <w:t xml:space="preserve"> {</w:t>
+      </w:r>
+    </w:p>
+    <w:p>
+      <w:pPr>
+        <w:shd w:val="clear" w:color="auto" w:fill="1E1E1E"/>
+        <w:spacing w:after="0" w:line="285" w:lineRule="atLeast"/>
+        <w:rPr>
+          <w:rFonts w:ascii="Consolas" w:eastAsia="Times New Roman" w:hAnsi="Consolas" w:cs="Times New Roman"/>
+          <w:color w:val="D4D4D4"/>
+          <w:sz w:val="21"/>
+          <w:szCs w:val="21"/>
+          <w:lang w:eastAsia="fr-FR"/>
+        </w:rPr>
+      </w:pPr>
+      <w:r>
+        <w:rPr>
+          <w:rFonts w:ascii="Consolas" w:eastAsia="Times New Roman" w:hAnsi="Consolas" w:cs="Times New Roman"/>
+          <w:color w:val="D4D4D4"/>
+          <w:sz w:val="21"/>
+          <w:szCs w:val="21"/>
+          <w:lang w:eastAsia="fr-FR"/>
+        </w:rPr>
+        <w:t xml:space="preserve">            </w:t>
+      </w:r>
+      <w:r>
+        <w:rPr>
+          <w:rFonts w:ascii="Consolas" w:eastAsia="Times New Roman" w:hAnsi="Consolas" w:cs="Times New Roman"/>
+          <w:color w:val="DCDCAA"/>
+          <w:sz w:val="21"/>
+          <w:szCs w:val="21"/>
+          <w:lang w:eastAsia="fr-FR"/>
+        </w:rPr>
+        <w:t>header</w:t>
+      </w:r>
+      <w:r>
+        <w:rPr>
+          <w:rFonts w:ascii="Consolas" w:eastAsia="Times New Roman" w:hAnsi="Consolas" w:cs="Times New Roman"/>
+          <w:color w:val="9CDCFE"/>
+          <w:sz w:val="21"/>
+          <w:szCs w:val="21"/>
+          <w:lang w:eastAsia="fr-FR"/>
+        </w:rPr>
+        <w:t>:</w:t>
+      </w:r>
+      <w:r>
+        <w:rPr>
+          <w:rFonts w:ascii="Consolas" w:eastAsia="Times New Roman" w:hAnsi="Consolas" w:cs="Times New Roman"/>
+          <w:color w:val="D4D4D4"/>
+          <w:sz w:val="21"/>
+          <w:szCs w:val="21"/>
+          <w:lang w:eastAsia="fr-FR"/>
+        </w:rPr>
+        <w:t xml:space="preserve"> () </w:t>
+      </w:r>
+      <w:r>
+        <w:rPr>
+          <w:rFonts w:ascii="Consolas" w:eastAsia="Times New Roman" w:hAnsi="Consolas" w:cs="Times New Roman"/>
+          <w:color w:val="569CD6"/>
+          <w:sz w:val="21"/>
+          <w:szCs w:val="21"/>
+          <w:lang w:eastAsia="fr-FR"/>
+        </w:rPr>
+        <w:t>=&gt;</w:t>
+      </w:r>
+      <w:r>
+        <w:rPr>
+          <w:rFonts w:ascii="Consolas" w:eastAsia="Times New Roman" w:hAnsi="Consolas" w:cs="Times New Roman"/>
+          <w:color w:val="D4D4D4"/>
+          <w:sz w:val="21"/>
+          <w:szCs w:val="21"/>
+          <w:lang w:eastAsia="fr-FR"/>
+        </w:rPr>
+        <w:t xml:space="preserve"> </w:t>
+      </w:r>
+      <w:r>
+        <w:rPr>
+          <w:rFonts w:ascii="Consolas" w:eastAsia="Times New Roman" w:hAnsi="Consolas" w:cs="Times New Roman"/>
+          <w:color w:val="569CD6"/>
+          <w:sz w:val="21"/>
+          <w:szCs w:val="21"/>
+          <w:lang w:eastAsia="fr-FR"/>
+        </w:rPr>
+        <w:t>import</w:t>
+      </w:r>
+      <w:r>
+        <w:rPr>
+          <w:rFonts w:ascii="Consolas" w:eastAsia="Times New Roman" w:hAnsi="Consolas" w:cs="Times New Roman"/>
+          <w:color w:val="D4D4D4"/>
+          <w:sz w:val="21"/>
+          <w:szCs w:val="21"/>
+          <w:lang w:eastAsia="fr-FR"/>
+        </w:rPr>
+        <w:t>(</w:t>
+      </w:r>
+      <w:r>
+        <w:rPr>
+          <w:rFonts w:ascii="Consolas" w:eastAsia="Times New Roman" w:hAnsi="Consolas" w:cs="Times New Roman"/>
+          <w:color w:val="CE9178"/>
+          <w:sz w:val="21"/>
+          <w:szCs w:val="21"/>
+          <w:lang w:eastAsia="fr-FR"/>
+        </w:rPr>
+        <w:t>'./views/app.ged/Header.vue'</w:t>
+      </w:r>
+      <w:r>
+        <w:rPr>
+          <w:rFonts w:ascii="Consolas" w:eastAsia="Times New Roman" w:hAnsi="Consolas" w:cs="Times New Roman"/>
+          <w:color w:val="D4D4D4"/>
+          <w:sz w:val="21"/>
+          <w:szCs w:val="21"/>
+          <w:lang w:eastAsia="fr-FR"/>
+        </w:rPr>
+        <w:t>),</w:t>
+      </w:r>
+    </w:p>
+    <w:p>
+      <w:pPr>
+        <w:shd w:val="clear" w:color="auto" w:fill="1E1E1E"/>
+        <w:spacing w:after="0" w:line="285" w:lineRule="atLeast"/>
+        <w:rPr>
+          <w:rFonts w:ascii="Consolas" w:eastAsia="Times New Roman" w:hAnsi="Consolas" w:cs="Times New Roman"/>
+          <w:color w:val="D4D4D4"/>
+          <w:sz w:val="21"/>
+          <w:szCs w:val="21"/>
+          <w:lang w:eastAsia="fr-FR"/>
+        </w:rPr>
+      </w:pPr>
+      <w:r>
+        <w:rPr>
+          <w:rFonts w:ascii="Consolas" w:eastAsia="Times New Roman" w:hAnsi="Consolas" w:cs="Times New Roman"/>
+          <w:color w:val="D4D4D4"/>
+          <w:sz w:val="21"/>
+          <w:szCs w:val="21"/>
+          <w:lang w:eastAsia="fr-FR"/>
+        </w:rPr>
+        <w:t xml:space="preserve">            </w:t>
+      </w:r>
+      <w:r>
+        <w:rPr>
+          <w:rFonts w:ascii="Consolas" w:eastAsia="Times New Roman" w:hAnsi="Consolas" w:cs="Times New Roman"/>
+          <w:color w:val="DCDCAA"/>
+          <w:sz w:val="21"/>
+          <w:szCs w:val="21"/>
+          <w:lang w:eastAsia="fr-FR"/>
+        </w:rPr>
+        <w:t>sidepanel</w:t>
+      </w:r>
+      <w:r>
+        <w:rPr>
+          <w:rFonts w:ascii="Consolas" w:eastAsia="Times New Roman" w:hAnsi="Consolas" w:cs="Times New Roman"/>
+          <w:color w:val="9CDCFE"/>
+          <w:sz w:val="21"/>
+          <w:szCs w:val="21"/>
+          <w:lang w:eastAsia="fr-FR"/>
+        </w:rPr>
+        <w:t>:</w:t>
+      </w:r>
+      <w:r>
+        <w:rPr>
+          <w:rFonts w:ascii="Consolas" w:eastAsia="Times New Roman" w:hAnsi="Consolas" w:cs="Times New Roman"/>
+          <w:color w:val="D4D4D4"/>
+          <w:sz w:val="21"/>
+          <w:szCs w:val="21"/>
+          <w:lang w:eastAsia="fr-FR"/>
+        </w:rPr>
+        <w:t xml:space="preserve"> () </w:t>
+      </w:r>
+      <w:r>
+        <w:rPr>
+          <w:rFonts w:ascii="Consolas" w:eastAsia="Times New Roman" w:hAnsi="Consolas" w:cs="Times New Roman"/>
+          <w:color w:val="569CD6"/>
+          <w:sz w:val="21"/>
+          <w:szCs w:val="21"/>
+          <w:lang w:eastAsia="fr-FR"/>
+        </w:rPr>
+        <w:t>=&gt;</w:t>
+      </w:r>
+      <w:r>
+        <w:rPr>
+          <w:rFonts w:ascii="Consolas" w:eastAsia="Times New Roman" w:hAnsi="Consolas" w:cs="Times New Roman"/>
+          <w:color w:val="D4D4D4"/>
+          <w:sz w:val="21"/>
+          <w:szCs w:val="21"/>
+          <w:lang w:eastAsia="fr-FR"/>
+        </w:rPr>
+        <w:t xml:space="preserve"> </w:t>
+      </w:r>
+      <w:r>
+        <w:rPr>
+          <w:rFonts w:ascii="Consolas" w:eastAsia="Times New Roman" w:hAnsi="Consolas" w:cs="Times New Roman"/>
+          <w:color w:val="569CD6"/>
+          <w:sz w:val="21"/>
+          <w:szCs w:val="21"/>
+          <w:lang w:eastAsia="fr-FR"/>
+        </w:rPr>
+        <w:t>import</w:t>
+      </w:r>
+      <w:r>
+        <w:rPr>
+          <w:rFonts w:ascii="Consolas" w:eastAsia="Times New Roman" w:hAnsi="Consolas" w:cs="Times New Roman"/>
+          <w:color w:val="D4D4D4"/>
+          <w:sz w:val="21"/>
+          <w:szCs w:val="21"/>
+          <w:lang w:eastAsia="fr-FR"/>
+        </w:rPr>
+        <w:t>(</w:t>
+      </w:r>
+      <w:r>
+        <w:rPr>
+          <w:rFonts w:ascii="Consolas" w:eastAsia="Times New Roman" w:hAnsi="Consolas" w:cs="Times New Roman"/>
+          <w:color w:val="CE9178"/>
+          <w:sz w:val="21"/>
+          <w:szCs w:val="21"/>
+          <w:lang w:eastAsia="fr-FR"/>
+        </w:rPr>
+        <w:t>'./views/app.ged/SideBar.vue'</w:t>
+      </w:r>
+      <w:r>
+        <w:rPr>
+          <w:rFonts w:ascii="Consolas" w:eastAsia="Times New Roman" w:hAnsi="Consolas" w:cs="Times New Roman"/>
+          <w:color w:val="D4D4D4"/>
+          <w:sz w:val="21"/>
+          <w:szCs w:val="21"/>
+          <w:lang w:eastAsia="fr-FR"/>
+        </w:rPr>
+        <w:t>),</w:t>
+      </w:r>
+    </w:p>
+    <w:p>
+      <w:pPr>
+        <w:shd w:val="clear" w:color="auto" w:fill="1E1E1E"/>
+        <w:spacing w:after="0" w:line="285" w:lineRule="atLeast"/>
+        <w:rPr>
+          <w:rFonts w:ascii="Consolas" w:eastAsia="Times New Roman" w:hAnsi="Consolas" w:cs="Times New Roman"/>
+          <w:color w:val="D4D4D4"/>
+          <w:sz w:val="21"/>
+          <w:szCs w:val="21"/>
+          <w:lang w:eastAsia="fr-FR"/>
+        </w:rPr>
+      </w:pPr>
+      <w:r>
+        <w:rPr>
+          <w:rFonts w:ascii="Consolas" w:eastAsia="Times New Roman" w:hAnsi="Consolas" w:cs="Times New Roman"/>
+          <w:color w:val="D4D4D4"/>
+          <w:sz w:val="21"/>
+          <w:szCs w:val="21"/>
+          <w:lang w:eastAsia="fr-FR"/>
+        </w:rPr>
+        <w:t xml:space="preserve">            </w:t>
+      </w:r>
+      <w:r>
+        <w:rPr>
+          <w:rFonts w:ascii="Consolas" w:eastAsia="Times New Roman" w:hAnsi="Consolas" w:cs="Times New Roman"/>
+          <w:color w:val="DCDCAA"/>
+          <w:sz w:val="21"/>
+          <w:szCs w:val="21"/>
+          <w:lang w:eastAsia="fr-FR"/>
+        </w:rPr>
+        <w:t>content</w:t>
+      </w:r>
+      <w:r>
+        <w:rPr>
+          <w:rFonts w:ascii="Consolas" w:eastAsia="Times New Roman" w:hAnsi="Consolas" w:cs="Times New Roman"/>
+          <w:color w:val="9CDCFE"/>
+          <w:sz w:val="21"/>
+          <w:szCs w:val="21"/>
+          <w:lang w:eastAsia="fr-FR"/>
+        </w:rPr>
+        <w:t>:</w:t>
+      </w:r>
+      <w:r>
+        <w:rPr>
+          <w:rFonts w:ascii="Consolas" w:eastAsia="Times New Roman" w:hAnsi="Consolas" w:cs="Times New Roman"/>
+          <w:color w:val="D4D4D4"/>
+          <w:sz w:val="21"/>
+          <w:szCs w:val="21"/>
+          <w:lang w:eastAsia="fr-FR"/>
+        </w:rPr>
+        <w:t xml:space="preserve"> () </w:t>
+      </w:r>
+      <w:r>
+        <w:rPr>
+          <w:rFonts w:ascii="Consolas" w:eastAsia="Times New Roman" w:hAnsi="Consolas" w:cs="Times New Roman"/>
+          <w:color w:val="569CD6"/>
+          <w:sz w:val="21"/>
+          <w:szCs w:val="21"/>
+          <w:lang w:eastAsia="fr-FR"/>
+        </w:rPr>
+        <w:t>=&gt;</w:t>
+      </w:r>
+      <w:r>
+        <w:rPr>
+          <w:rFonts w:ascii="Consolas" w:eastAsia="Times New Roman" w:hAnsi="Consolas" w:cs="Times New Roman"/>
+          <w:color w:val="D4D4D4"/>
+          <w:sz w:val="21"/>
+          <w:szCs w:val="21"/>
+          <w:lang w:eastAsia="fr-FR"/>
+        </w:rPr>
+        <w:t xml:space="preserve"> </w:t>
+      </w:r>
+      <w:r>
+        <w:rPr>
+          <w:rFonts w:ascii="Consolas" w:eastAsia="Times New Roman" w:hAnsi="Consolas" w:cs="Times New Roman"/>
+          <w:color w:val="569CD6"/>
+          <w:sz w:val="21"/>
+          <w:szCs w:val="21"/>
+          <w:lang w:eastAsia="fr-FR"/>
+        </w:rPr>
+        <w:t>import</w:t>
+      </w:r>
+      <w:r>
+        <w:rPr>
+          <w:rFonts w:ascii="Consolas" w:eastAsia="Times New Roman" w:hAnsi="Consolas" w:cs="Times New Roman"/>
+          <w:color w:val="D4D4D4"/>
+          <w:sz w:val="21"/>
+          <w:szCs w:val="21"/>
+          <w:lang w:eastAsia="fr-FR"/>
+        </w:rPr>
+        <w:t>(</w:t>
+      </w:r>
+      <w:r>
+        <w:rPr>
+          <w:rFonts w:ascii="Consolas" w:eastAsia="Times New Roman" w:hAnsi="Consolas" w:cs="Times New Roman"/>
+          <w:color w:val="CE9178"/>
+          <w:sz w:val="21"/>
+          <w:szCs w:val="21"/>
+          <w:lang w:eastAsia="fr-FR"/>
+        </w:rPr>
+        <w:t>'./views/app.ged/Content.vue'</w:t>
+      </w:r>
+      <w:r>
+        <w:rPr>
+          <w:rFonts w:ascii="Consolas" w:eastAsia="Times New Roman" w:hAnsi="Consolas" w:cs="Times New Roman"/>
+          <w:color w:val="D4D4D4"/>
+          <w:sz w:val="21"/>
+          <w:szCs w:val="21"/>
+          <w:lang w:eastAsia="fr-FR"/>
+        </w:rPr>
+        <w:t>),</w:t>
+      </w:r>
+    </w:p>
+    <w:p>
+      <w:pPr>
+        <w:shd w:val="clear" w:color="auto" w:fill="1E1E1E"/>
+        <w:spacing w:after="0" w:line="285" w:lineRule="atLeast"/>
+        <w:rPr>
+          <w:rFonts w:ascii="Consolas" w:eastAsia="Times New Roman" w:hAnsi="Consolas" w:cs="Times New Roman"/>
+          <w:color w:val="D4D4D4"/>
+          <w:sz w:val="21"/>
+          <w:szCs w:val="21"/>
+          <w:lang w:eastAsia="fr-FR"/>
+        </w:rPr>
+      </w:pPr>
+      <w:r>
+        <w:rPr>
+          <w:rFonts w:ascii="Consolas" w:eastAsia="Times New Roman" w:hAnsi="Consolas" w:cs="Times New Roman"/>
+          <w:color w:val="D4D4D4"/>
+          <w:sz w:val="21"/>
+          <w:szCs w:val="21"/>
+          <w:lang w:eastAsia="fr-FR"/>
+        </w:rPr>
+        <w:t>          },</w:t>
+      </w:r>
+    </w:p>
+    <w:p>
+      <w:pPr>
+        <w:shd w:val="clear" w:color="auto" w:fill="1E1E1E"/>
+        <w:spacing w:after="0" w:line="285" w:lineRule="atLeast"/>
+        <w:rPr>
+          <w:rFonts w:ascii="Consolas" w:eastAsia="Times New Roman" w:hAnsi="Consolas" w:cs="Times New Roman"/>
+          <w:color w:val="D4D4D4"/>
+          <w:sz w:val="21"/>
+          <w:szCs w:val="21"/>
+          <w:lang w:eastAsia="fr-FR"/>
+        </w:rPr>
+      </w:pPr>
+      <w:r>
+        <w:rPr>
+          <w:rFonts w:ascii="Consolas" w:eastAsia="Times New Roman" w:hAnsi="Consolas" w:cs="Times New Roman"/>
+          <w:color w:val="D4D4D4"/>
+          <w:sz w:val="21"/>
+          <w:szCs w:val="21"/>
+          <w:lang w:eastAsia="fr-FR"/>
+        </w:rPr>
+        <w:t>        },</w:t>
+      </w:r>
+    </w:p>
+    <w:p>
+      <w:pPr>
+        <w:shd w:val="clear" w:color="auto" w:fill="1E1E1E"/>
+        <w:spacing w:after="0" w:line="285" w:lineRule="atLeast"/>
+        <w:rPr>
+          <w:rFonts w:ascii="Consolas" w:eastAsia="Times New Roman" w:hAnsi="Consolas" w:cs="Times New Roman"/>
+          <w:color w:val="D4D4D4"/>
+          <w:sz w:val="21"/>
+          <w:szCs w:val="21"/>
+          <w:lang w:eastAsia="fr-FR"/>
+        </w:rPr>
+      </w:pPr>
+      <w:r>
+        <w:rPr>
+          <w:rFonts w:ascii="Consolas" w:eastAsia="Times New Roman" w:hAnsi="Consolas" w:cs="Times New Roman"/>
+          <w:color w:val="D4D4D4"/>
+          <w:sz w:val="21"/>
+          <w:szCs w:val="21"/>
+          <w:lang w:eastAsia="fr-FR"/>
+        </w:rPr>
+        <w:t>      ],</w:t>
+      </w:r>
+    </w:p>
+    <w:p>
+      <w:pPr>
+        <w:shd w:val="clear" w:color="auto" w:fill="1E1E1E"/>
+        <w:spacing w:after="0" w:line="285" w:lineRule="atLeast"/>
+        <w:rPr>
+          <w:rFonts w:ascii="Consolas" w:eastAsia="Times New Roman" w:hAnsi="Consolas" w:cs="Times New Roman"/>
+          <w:color w:val="D4D4D4"/>
+          <w:sz w:val="21"/>
+          <w:szCs w:val="21"/>
+          <w:lang w:eastAsia="fr-FR"/>
+        </w:rPr>
+      </w:pPr>
+      <w:r>
+        <w:rPr>
+          <w:rFonts w:ascii="Consolas" w:eastAsia="Times New Roman" w:hAnsi="Consolas" w:cs="Times New Roman"/>
+          <w:color w:val="D4D4D4"/>
+          <w:sz w:val="21"/>
+          <w:szCs w:val="21"/>
+          <w:lang w:eastAsia="fr-FR"/>
+        </w:rPr>
+        <w:t>    },</w:t>
+      </w:r>
+    </w:p>
+    <w:p>
+      <w:pPr>
+        <w:jc w:val="both"/>
+      </w:pPr>
+    </w:p>
+    <w:p>
+      <w:r>
+        <w:br w:type="page"/>
+      </w:r>
+    </w:p>
+    <w:p>
+      <w:pPr>
+        <w:ind w:firstLine="708"/>
         <w:jc w:val="both"/>
         <w:rPr>
           <w:b/>
@@ -3127,6 +3756,7 @@
           <w:szCs w:val="24"/>
         </w:rPr>
       </w:pPr>
+      <w:bookmarkStart w:id="2" w:name="_Hlk106871290"/>
       <w:r>
         <w:rPr>
           <w:b/>
@@ -3135,7 +3765,7 @@
           <w:szCs w:val="24"/>
         </w:rPr>
         <w:lastRenderedPageBreak/>
-        <w:tab/>
+        <w:t>C</w:t>
       </w:r>
       <w:r>
         <w:rPr>
@@ -3144,7 +3774,7 @@
           <w:sz w:val="24"/>
           <w:szCs w:val="24"/>
         </w:rPr>
-        <w:t>C</w:t>
+        <w:t xml:space="preserve"> – </w:t>
       </w:r>
       <w:r>
         <w:rPr>
@@ -3153,45 +3783,49 @@
           <w:sz w:val="24"/>
           <w:szCs w:val="24"/>
         </w:rPr>
-        <w:t xml:space="preserve"> – </w:t>
-      </w:r>
-      <w:r>
+        <w:t>Adaptations</w:t>
+      </w:r>
+    </w:p>
+    <w:bookmarkEnd w:id="2"/>
+    <w:p>
+      <w:pPr>
+        <w:jc w:val="both"/>
+      </w:pPr>
+      <w:r>
+        <w:t xml:space="preserve">Le composant n’étant pas, à l’heure actuelle, directement intégré au projet principal, </w:t>
+      </w:r>
+      <w:r>
+        <w:t xml:space="preserve">l’utilisation de certains outils aura été nécessaire afin de permettre le bon fonctionnement de ce dernier. Ces outils seront </w:t>
+      </w:r>
+      <w:r>
+        <w:t>potentiellement</w:t>
+      </w:r>
+      <w:r>
+        <w:t xml:space="preserve"> amenés à disparaître lorsque le composant aura été intégré au projet.</w:t>
+      </w:r>
+      <w:r>
+        <w:t xml:space="preserve"> Ceux qui ne sont pas mentionnés dans cette partie sont amenés à disparaître du projet.</w:t>
+      </w:r>
+    </w:p>
+    <w:p>
+      <w:pPr>
+        <w:jc w:val="both"/>
         <w:rPr>
           <w:b/>
           <w:bCs/>
           <w:sz w:val="24"/>
           <w:szCs w:val="24"/>
         </w:rPr>
-        <w:t>Adaptations</w:t>
-      </w:r>
-    </w:p>
-    <w:p>
-      <w:pPr>
-        <w:jc w:val="both"/>
-      </w:pPr>
-      <w:r>
-        <w:t xml:space="preserve">Le composant n’étant pas, à l’heure actuelle, directement intégré au projet principal, </w:t>
-      </w:r>
-      <w:r>
-        <w:t xml:space="preserve">l’utilisation de certains outils aura été nécessaire afin de permettre le bon fonctionnement de ce dernier. Ces outils seront </w:t>
-      </w:r>
-      <w:r>
-        <w:t>potentiellement</w:t>
-      </w:r>
-      <w:r>
-        <w:t xml:space="preserve"> amenés à disparaître lorsque le composant aura été intégré au projet.</w:t>
-      </w:r>
-    </w:p>
-    <w:p>
-      <w:pPr>
-        <w:jc w:val="both"/>
+      </w:pPr>
+      <w:r>
         <w:rPr>
           <w:b/>
           <w:bCs/>
           <w:sz w:val="24"/>
           <w:szCs w:val="24"/>
         </w:rPr>
-      </w:pPr>
+        <w:tab/>
+      </w:r>
       <w:r>
         <w:rPr>
           <w:b/>
@@ -3200,6 +3834,7 @@
           <w:szCs w:val="24"/>
         </w:rPr>
         <w:tab/>
+        <w:t>1</w:t>
       </w:r>
       <w:r>
         <w:rPr>
@@ -3208,8 +3843,7 @@
           <w:sz w:val="24"/>
           <w:szCs w:val="24"/>
         </w:rPr>
-        <w:tab/>
-        <w:t>1</w:t>
+        <w:t xml:space="preserve"> – </w:t>
       </w:r>
       <w:r>
         <w:rPr>
@@ -3218,7 +3852,7 @@
           <w:sz w:val="24"/>
           <w:szCs w:val="24"/>
         </w:rPr>
-        <w:t xml:space="preserve"> – </w:t>
+        <w:t xml:space="preserve">Fausse </w:t>
       </w:r>
       <w:r>
         <w:rPr>
@@ -3227,7 +3861,7 @@
           <w:sz w:val="24"/>
           <w:szCs w:val="24"/>
         </w:rPr>
-        <w:t xml:space="preserve">Fausse </w:t>
+        <w:t>API REST</w:t>
       </w:r>
       <w:r>
         <w:rPr>
@@ -3236,7 +3870,7 @@
           <w:sz w:val="24"/>
           <w:szCs w:val="24"/>
         </w:rPr>
-        <w:t>API REST</w:t>
+        <w:t xml:space="preserve"> : </w:t>
       </w:r>
       <w:r>
         <w:rPr>
@@ -3245,19 +3879,86 @@
           <w:sz w:val="24"/>
           <w:szCs w:val="24"/>
         </w:rPr>
-        <w:t xml:space="preserve"> : </w:t>
-      </w:r>
-      <w:proofErr w:type="spellStart"/>
-      <w:r>
+        <w:t>json-server</w:t>
+      </w:r>
+    </w:p>
+    <w:p>
+      <w:pPr>
+        <w:jc w:val="both"/>
+      </w:pPr>
+      <w:r>
+        <w:t xml:space="preserve">Pour que le composant </w:t>
+      </w:r>
+      <w:r>
+        <w:t xml:space="preserve">se comporte de la manière dont on le souhaite, c’est-à-dire qu’il </w:t>
+      </w:r>
+      <w:r>
+        <w:t xml:space="preserve">puisse utiliser </w:t>
+      </w:r>
+      <w:r>
+        <w:rPr>
+          <w:b/>
+          <w:bCs/>
+        </w:rPr>
+        <w:t>Axios</w:t>
+      </w:r>
+      <w:r>
+        <w:t xml:space="preserve">, il était nécessaire de créer une fausse </w:t>
+      </w:r>
+      <w:bookmarkStart w:id="3" w:name="_Hlk106626546"/>
+      <w:r>
+        <w:t xml:space="preserve">API REST </w:t>
+      </w:r>
+      <w:bookmarkEnd w:id="3"/>
+      <w:r>
+        <w:t xml:space="preserve">renvoyant des données sur les dossiers/fichiers à afficher au format JSON. </w:t>
+      </w:r>
+      <w:r>
+        <w:rPr>
+          <w:b/>
+          <w:bCs/>
+        </w:rPr>
+        <w:t>json-server</w:t>
+      </w:r>
+      <w:r>
+        <w:t xml:space="preserve"> permet ainsi de créer </w:t>
+      </w:r>
+      <w:r>
+        <w:t>une</w:t>
+      </w:r>
+      <w:r>
+        <w:t xml:space="preserve"> fausse API sur laquelle on peut faire des appels pour récupérer des données</w:t>
+      </w:r>
+      <w:r>
+        <w:t xml:space="preserve"> au format JSON.</w:t>
+      </w:r>
+      <w:r>
+        <w:t xml:space="preserve"> </w:t>
+      </w:r>
+    </w:p>
+    <w:p>
+      <w:pPr>
+        <w:jc w:val="both"/>
+      </w:pPr>
+      <w:r>
+        <w:t>Ce serveur local ne sera alors plus nécessaire dès lors que le composant sera intégré au projet.</w:t>
+      </w:r>
+    </w:p>
+    <w:p>
+      <w:pPr>
+        <w:jc w:val="both"/>
+      </w:pPr>
+    </w:p>
+    <w:p>
+      <w:pPr>
+        <w:jc w:val="both"/>
         <w:rPr>
           <w:b/>
           <w:bCs/>
           <w:sz w:val="24"/>
           <w:szCs w:val="24"/>
         </w:rPr>
-        <w:t>json</w:t>
-      </w:r>
-      <w:proofErr w:type="spellEnd"/>
+      </w:pPr>
       <w:r>
         <w:rPr>
           <w:b/>
@@ -3265,95 +3966,18 @@
           <w:sz w:val="24"/>
           <w:szCs w:val="24"/>
         </w:rPr>
-        <w:t>-server</w:t>
-      </w:r>
-    </w:p>
-    <w:p>
-      <w:pPr>
-        <w:jc w:val="both"/>
-      </w:pPr>
-      <w:r>
-        <w:t xml:space="preserve">Pour que le composant </w:t>
-      </w:r>
-      <w:r>
-        <w:t xml:space="preserve">se comporte de la manière dont on le souhaite, c’est-à-dire qu’il </w:t>
-      </w:r>
-      <w:r>
-        <w:t xml:space="preserve">puisse utiliser </w:t>
-      </w:r>
-      <w:r>
-        <w:rPr>
-          <w:b/>
-          <w:bCs/>
-        </w:rPr>
-        <w:t>Axios</w:t>
-      </w:r>
-      <w:r>
-        <w:t xml:space="preserve">, il était nécessaire de créer une fausse </w:t>
-      </w:r>
-      <w:bookmarkStart w:id="2" w:name="_Hlk106626546"/>
-      <w:r>
-        <w:t xml:space="preserve">API REST </w:t>
-      </w:r>
-      <w:bookmarkEnd w:id="2"/>
-      <w:r>
-        <w:t xml:space="preserve">renvoyant des données sur les dossiers/fichiers à afficher au format JSON. </w:t>
-      </w:r>
-      <w:proofErr w:type="spellStart"/>
-      <w:r>
-        <w:rPr>
-          <w:b/>
-          <w:bCs/>
-        </w:rPr>
-        <w:t>json</w:t>
-      </w:r>
-      <w:proofErr w:type="spellEnd"/>
-      <w:r>
-        <w:rPr>
-          <w:b/>
-          <w:bCs/>
-        </w:rPr>
-        <w:t>-server</w:t>
-      </w:r>
-      <w:r>
-        <w:t xml:space="preserve"> permet ainsi de créer </w:t>
-      </w:r>
-      <w:r>
-        <w:t>une</w:t>
-      </w:r>
-      <w:r>
-        <w:t xml:space="preserve"> fausse API sur laquelle on peut faire des appels pour récupérer des données</w:t>
-      </w:r>
-      <w:r>
-        <w:t xml:space="preserve"> au format JSON.</w:t>
-      </w:r>
-      <w:r>
-        <w:t xml:space="preserve"> </w:t>
-      </w:r>
-    </w:p>
-    <w:p>
-      <w:pPr>
-        <w:jc w:val="both"/>
-      </w:pPr>
-      <w:r>
-        <w:t>Ce serveur local ne sera alors plus nécessaire dès lors que le composant sera intégré au projet.</w:t>
-      </w:r>
-    </w:p>
-    <w:p>
-      <w:pPr>
-        <w:jc w:val="both"/>
-      </w:pPr>
-    </w:p>
-    <w:p>
-      <w:pPr>
-        <w:jc w:val="both"/>
+        <w:tab/>
+      </w:r>
+      <w:r>
         <w:rPr>
           <w:b/>
           <w:bCs/>
           <w:sz w:val="24"/>
           <w:szCs w:val="24"/>
         </w:rPr>
-      </w:pPr>
+        <w:tab/>
+        <w:t>2</w:t>
+      </w:r>
       <w:r>
         <w:rPr>
           <w:b/>
@@ -3361,7 +3985,7 @@
           <w:sz w:val="24"/>
           <w:szCs w:val="24"/>
         </w:rPr>
-        <w:tab/>
+        <w:t xml:space="preserve"> – </w:t>
       </w:r>
       <w:r>
         <w:rPr>
@@ -3370,510 +3994,435 @@
           <w:sz w:val="24"/>
           <w:szCs w:val="24"/>
         </w:rPr>
-        <w:tab/>
-        <w:t>2</w:t>
-      </w:r>
-      <w:r>
+        <w:t>Détail des versions utilisées</w:t>
+      </w:r>
+    </w:p>
+    <w:p>
+      <w:pPr>
+        <w:jc w:val="both"/>
+      </w:pPr>
+      <w:r>
+        <w:t xml:space="preserve">Pour assurer une pleine compatibilité </w:t>
+      </w:r>
+      <w:r>
+        <w:t>entre le</w:t>
+      </w:r>
+      <w:r>
+        <w:t xml:space="preserve"> composant TreeView </w:t>
+      </w:r>
+      <w:r>
+        <w:t>et</w:t>
+      </w:r>
+      <w:r>
+        <w:t xml:space="preserve"> </w:t>
+      </w:r>
+      <w:r>
+        <w:t>le</w:t>
+      </w:r>
+      <w:r>
+        <w:t xml:space="preserve"> projet principal, les mêmes versions de dépendances ont été utilisées, soit pour les principales :</w:t>
+      </w:r>
+    </w:p>
+    <w:p>
+      <w:pPr>
+        <w:shd w:val="clear" w:color="auto" w:fill="1E1E1E"/>
+        <w:spacing w:after="0" w:line="285" w:lineRule="atLeast"/>
+        <w:jc w:val="center"/>
+        <w:rPr>
+          <w:rFonts w:ascii="Consolas" w:eastAsia="Times New Roman" w:hAnsi="Consolas" w:cs="Times New Roman"/>
+          <w:color w:val="9CDCFE"/>
+          <w:sz w:val="21"/>
+          <w:szCs w:val="21"/>
+          <w:lang w:eastAsia="fr-FR"/>
+        </w:rPr>
+      </w:pPr>
+    </w:p>
+    <w:p>
+      <w:pPr>
+        <w:shd w:val="clear" w:color="auto" w:fill="1E1E1E"/>
+        <w:spacing w:after="0" w:line="285" w:lineRule="atLeast"/>
+        <w:rPr>
+          <w:rFonts w:ascii="Consolas" w:eastAsia="Times New Roman" w:hAnsi="Consolas" w:cs="Times New Roman"/>
+          <w:color w:val="D4D4D4"/>
+          <w:sz w:val="21"/>
+          <w:szCs w:val="21"/>
+          <w:lang w:eastAsia="fr-FR"/>
+        </w:rPr>
+      </w:pPr>
+      <w:r>
+        <w:rPr>
+          <w:rFonts w:ascii="Consolas" w:eastAsia="Times New Roman" w:hAnsi="Consolas" w:cs="Times New Roman"/>
+          <w:color w:val="9CDCFE"/>
+          <w:sz w:val="21"/>
+          <w:szCs w:val="21"/>
+          <w:lang w:eastAsia="fr-FR"/>
+        </w:rPr>
+        <w:t>"vue"</w:t>
+      </w:r>
+      <w:r>
+        <w:rPr>
+          <w:rFonts w:ascii="Consolas" w:eastAsia="Times New Roman" w:hAnsi="Consolas" w:cs="Times New Roman"/>
+          <w:color w:val="D4D4D4"/>
+          <w:sz w:val="21"/>
+          <w:szCs w:val="21"/>
+          <w:lang w:eastAsia="fr-FR"/>
+        </w:rPr>
+        <w:t xml:space="preserve">: </w:t>
+      </w:r>
+      <w:r>
+        <w:rPr>
+          <w:rFonts w:ascii="Consolas" w:eastAsia="Times New Roman" w:hAnsi="Consolas" w:cs="Times New Roman"/>
+          <w:color w:val="CE9178"/>
+          <w:sz w:val="21"/>
+          <w:szCs w:val="21"/>
+          <w:lang w:eastAsia="fr-FR"/>
+        </w:rPr>
+        <w:t>"^2.6.11"</w:t>
+      </w:r>
+      <w:r>
+        <w:rPr>
+          <w:rFonts w:ascii="Consolas" w:eastAsia="Times New Roman" w:hAnsi="Consolas" w:cs="Times New Roman"/>
+          <w:color w:val="D4D4D4"/>
+          <w:sz w:val="21"/>
+          <w:szCs w:val="21"/>
+          <w:lang w:eastAsia="fr-FR"/>
+        </w:rPr>
+        <w:t>,</w:t>
+      </w:r>
+    </w:p>
+    <w:p>
+      <w:pPr>
+        <w:shd w:val="clear" w:color="auto" w:fill="1E1E1E"/>
+        <w:spacing w:after="0" w:line="285" w:lineRule="atLeast"/>
+        <w:rPr>
+          <w:rFonts w:ascii="Consolas" w:eastAsia="Times New Roman" w:hAnsi="Consolas" w:cs="Times New Roman"/>
+          <w:color w:val="D4D4D4"/>
+          <w:sz w:val="21"/>
+          <w:szCs w:val="21"/>
+          <w:lang w:eastAsia="fr-FR"/>
+        </w:rPr>
+      </w:pPr>
+      <w:r>
+        <w:rPr>
+          <w:rFonts w:ascii="Consolas" w:eastAsia="Times New Roman" w:hAnsi="Consolas" w:cs="Times New Roman"/>
+          <w:color w:val="9CDCFE"/>
+          <w:sz w:val="21"/>
+          <w:szCs w:val="21"/>
+          <w:lang w:eastAsia="fr-FR"/>
+        </w:rPr>
+        <w:t>"vue-json-tree-view"</w:t>
+      </w:r>
+      <w:r>
+        <w:rPr>
+          <w:rFonts w:ascii="Consolas" w:eastAsia="Times New Roman" w:hAnsi="Consolas" w:cs="Times New Roman"/>
+          <w:color w:val="D4D4D4"/>
+          <w:sz w:val="21"/>
+          <w:szCs w:val="21"/>
+          <w:lang w:eastAsia="fr-FR"/>
+        </w:rPr>
+        <w:t xml:space="preserve">: </w:t>
+      </w:r>
+      <w:r>
+        <w:rPr>
+          <w:rFonts w:ascii="Consolas" w:eastAsia="Times New Roman" w:hAnsi="Consolas" w:cs="Times New Roman"/>
+          <w:color w:val="CE9178"/>
+          <w:sz w:val="21"/>
+          <w:szCs w:val="21"/>
+          <w:lang w:eastAsia="fr-FR"/>
+        </w:rPr>
+        <w:t>"^2.1.6"</w:t>
+      </w:r>
+      <w:r>
+        <w:rPr>
+          <w:rFonts w:ascii="Consolas" w:eastAsia="Times New Roman" w:hAnsi="Consolas" w:cs="Times New Roman"/>
+          <w:color w:val="D4D4D4"/>
+          <w:sz w:val="21"/>
+          <w:szCs w:val="21"/>
+          <w:lang w:eastAsia="fr-FR"/>
+        </w:rPr>
+        <w:t>,</w:t>
+      </w:r>
+    </w:p>
+    <w:p>
+      <w:pPr>
+        <w:shd w:val="clear" w:color="auto" w:fill="1E1E1E"/>
+        <w:spacing w:after="0" w:line="285" w:lineRule="atLeast"/>
+        <w:rPr>
+          <w:rFonts w:ascii="Consolas" w:eastAsia="Times New Roman" w:hAnsi="Consolas" w:cs="Times New Roman"/>
+          <w:color w:val="D4D4D4"/>
+          <w:sz w:val="21"/>
+          <w:szCs w:val="21"/>
+          <w:lang w:eastAsia="fr-FR"/>
+        </w:rPr>
+      </w:pPr>
+      <w:r>
+        <w:rPr>
+          <w:rFonts w:ascii="Consolas" w:eastAsia="Times New Roman" w:hAnsi="Consolas" w:cs="Times New Roman"/>
+          <w:color w:val="9CDCFE"/>
+          <w:sz w:val="21"/>
+          <w:szCs w:val="21"/>
+          <w:lang w:eastAsia="fr-FR"/>
+        </w:rPr>
+        <w:t>"vue-loader"</w:t>
+      </w:r>
+      <w:r>
+        <w:rPr>
+          <w:rFonts w:ascii="Consolas" w:eastAsia="Times New Roman" w:hAnsi="Consolas" w:cs="Times New Roman"/>
+          <w:color w:val="D4D4D4"/>
+          <w:sz w:val="21"/>
+          <w:szCs w:val="21"/>
+          <w:lang w:eastAsia="fr-FR"/>
+        </w:rPr>
+        <w:t xml:space="preserve">: </w:t>
+      </w:r>
+      <w:r>
+        <w:rPr>
+          <w:rFonts w:ascii="Consolas" w:eastAsia="Times New Roman" w:hAnsi="Consolas" w:cs="Times New Roman"/>
+          <w:color w:val="CE9178"/>
+          <w:sz w:val="21"/>
+          <w:szCs w:val="21"/>
+          <w:lang w:eastAsia="fr-FR"/>
+        </w:rPr>
+        <w:t>"^15.7.0"</w:t>
+      </w:r>
+      <w:r>
+        <w:rPr>
+          <w:rFonts w:ascii="Consolas" w:eastAsia="Times New Roman" w:hAnsi="Consolas" w:cs="Times New Roman"/>
+          <w:color w:val="D4D4D4"/>
+          <w:sz w:val="21"/>
+          <w:szCs w:val="21"/>
+          <w:lang w:eastAsia="fr-FR"/>
+        </w:rPr>
+        <w:t>,</w:t>
+      </w:r>
+    </w:p>
+    <w:p>
+      <w:pPr>
+        <w:shd w:val="clear" w:color="auto" w:fill="1E1E1E"/>
+        <w:spacing w:after="0" w:line="285" w:lineRule="atLeast"/>
+        <w:rPr>
+          <w:rFonts w:ascii="Consolas" w:eastAsia="Times New Roman" w:hAnsi="Consolas" w:cs="Times New Roman"/>
+          <w:color w:val="D4D4D4"/>
+          <w:sz w:val="21"/>
+          <w:szCs w:val="21"/>
+          <w:lang w:eastAsia="fr-FR"/>
+        </w:rPr>
+      </w:pPr>
+      <w:r>
+        <w:rPr>
+          <w:rFonts w:ascii="Consolas" w:eastAsia="Times New Roman" w:hAnsi="Consolas" w:cs="Times New Roman"/>
+          <w:color w:val="9CDCFE"/>
+          <w:sz w:val="21"/>
+          <w:szCs w:val="21"/>
+          <w:lang w:eastAsia="fr-FR"/>
+        </w:rPr>
+        <w:t>"vue-property-decorator"</w:t>
+      </w:r>
+      <w:r>
+        <w:rPr>
+          <w:rFonts w:ascii="Consolas" w:eastAsia="Times New Roman" w:hAnsi="Consolas" w:cs="Times New Roman"/>
+          <w:color w:val="D4D4D4"/>
+          <w:sz w:val="21"/>
+          <w:szCs w:val="21"/>
+          <w:lang w:eastAsia="fr-FR"/>
+        </w:rPr>
+        <w:t xml:space="preserve">: </w:t>
+      </w:r>
+      <w:r>
+        <w:rPr>
+          <w:rFonts w:ascii="Consolas" w:eastAsia="Times New Roman" w:hAnsi="Consolas" w:cs="Times New Roman"/>
+          <w:color w:val="CE9178"/>
+          <w:sz w:val="21"/>
+          <w:szCs w:val="21"/>
+          <w:lang w:eastAsia="fr-FR"/>
+        </w:rPr>
+        <w:t>"^8.4.0"</w:t>
+      </w:r>
+    </w:p>
+    <w:p>
+      <w:pPr>
+        <w:shd w:val="clear" w:color="auto" w:fill="1E1E1E"/>
+        <w:spacing w:after="0" w:line="285" w:lineRule="atLeast"/>
+        <w:rPr>
+          <w:rFonts w:ascii="Consolas" w:eastAsia="Times New Roman" w:hAnsi="Consolas" w:cs="Times New Roman"/>
+          <w:color w:val="D4D4D4"/>
+          <w:sz w:val="21"/>
+          <w:szCs w:val="21"/>
+          <w:lang w:eastAsia="fr-FR"/>
+        </w:rPr>
+      </w:pPr>
+      <w:r>
+        <w:rPr>
+          <w:rFonts w:ascii="Consolas" w:eastAsia="Times New Roman" w:hAnsi="Consolas" w:cs="Times New Roman"/>
+          <w:color w:val="9CDCFE"/>
+          <w:sz w:val="21"/>
+          <w:szCs w:val="21"/>
+          <w:lang w:eastAsia="fr-FR"/>
+        </w:rPr>
+        <w:t>"axios"</w:t>
+      </w:r>
+      <w:r>
+        <w:rPr>
+          <w:rFonts w:ascii="Consolas" w:eastAsia="Times New Roman" w:hAnsi="Consolas" w:cs="Times New Roman"/>
+          <w:color w:val="D4D4D4"/>
+          <w:sz w:val="21"/>
+          <w:szCs w:val="21"/>
+          <w:lang w:eastAsia="fr-FR"/>
+        </w:rPr>
+        <w:t xml:space="preserve">: </w:t>
+      </w:r>
+      <w:r>
+        <w:rPr>
+          <w:rFonts w:ascii="Consolas" w:eastAsia="Times New Roman" w:hAnsi="Consolas" w:cs="Times New Roman"/>
+          <w:color w:val="CE9178"/>
+          <w:sz w:val="21"/>
+          <w:szCs w:val="21"/>
+          <w:lang w:eastAsia="fr-FR"/>
+        </w:rPr>
+        <w:t>"^0.18.0"</w:t>
+      </w:r>
+      <w:r>
+        <w:rPr>
+          <w:rFonts w:ascii="Consolas" w:eastAsia="Times New Roman" w:hAnsi="Consolas" w:cs="Times New Roman"/>
+          <w:color w:val="D4D4D4"/>
+          <w:sz w:val="21"/>
+          <w:szCs w:val="21"/>
+          <w:lang w:eastAsia="fr-FR"/>
+        </w:rPr>
+        <w:t>,</w:t>
+      </w:r>
+    </w:p>
+    <w:p>
+      <w:pPr>
+        <w:shd w:val="clear" w:color="auto" w:fill="1E1E1E"/>
+        <w:spacing w:after="0" w:line="285" w:lineRule="atLeast"/>
+        <w:rPr>
+          <w:rFonts w:ascii="Consolas" w:eastAsia="Times New Roman" w:hAnsi="Consolas" w:cs="Times New Roman"/>
+          <w:color w:val="D4D4D4"/>
+          <w:sz w:val="21"/>
+          <w:szCs w:val="21"/>
+          <w:lang w:eastAsia="fr-FR"/>
+        </w:rPr>
+      </w:pPr>
+      <w:r>
+        <w:rPr>
+          <w:rFonts w:ascii="Consolas" w:eastAsia="Times New Roman" w:hAnsi="Consolas" w:cs="Times New Roman"/>
+          <w:color w:val="9CDCFE"/>
+          <w:sz w:val="21"/>
+          <w:szCs w:val="21"/>
+          <w:lang w:eastAsia="fr-FR"/>
+        </w:rPr>
+        <w:t>"vue-router"</w:t>
+      </w:r>
+      <w:r>
+        <w:rPr>
+          <w:rFonts w:ascii="Consolas" w:eastAsia="Times New Roman" w:hAnsi="Consolas" w:cs="Times New Roman"/>
+          <w:color w:val="D4D4D4"/>
+          <w:sz w:val="21"/>
+          <w:szCs w:val="21"/>
+          <w:lang w:eastAsia="fr-FR"/>
+        </w:rPr>
+        <w:t xml:space="preserve">: </w:t>
+      </w:r>
+      <w:r>
+        <w:rPr>
+          <w:rFonts w:ascii="Consolas" w:eastAsia="Times New Roman" w:hAnsi="Consolas" w:cs="Times New Roman"/>
+          <w:color w:val="CE9178"/>
+          <w:sz w:val="21"/>
+          <w:szCs w:val="21"/>
+          <w:lang w:eastAsia="fr-FR"/>
+        </w:rPr>
+        <w:t>"^3.1.6"</w:t>
+      </w:r>
+      <w:r>
+        <w:rPr>
+          <w:rFonts w:ascii="Consolas" w:eastAsia="Times New Roman" w:hAnsi="Consolas" w:cs="Times New Roman"/>
+          <w:color w:val="D4D4D4"/>
+          <w:sz w:val="21"/>
+          <w:szCs w:val="21"/>
+          <w:lang w:eastAsia="fr-FR"/>
+        </w:rPr>
+        <w:t>,</w:t>
+      </w:r>
+    </w:p>
+    <w:p>
+      <w:pPr>
+        <w:shd w:val="clear" w:color="auto" w:fill="1E1E1E"/>
+        <w:spacing w:after="0" w:line="285" w:lineRule="atLeast"/>
+        <w:jc w:val="center"/>
+        <w:rPr>
+          <w:rFonts w:ascii="Consolas" w:eastAsia="Times New Roman" w:hAnsi="Consolas" w:cs="Times New Roman"/>
+          <w:color w:val="D4D4D4"/>
+          <w:sz w:val="21"/>
+          <w:szCs w:val="21"/>
+          <w:lang w:eastAsia="fr-FR"/>
+        </w:rPr>
+      </w:pPr>
+    </w:p>
+    <w:p>
+      <w:pPr>
+        <w:jc w:val="both"/>
+      </w:pPr>
+    </w:p>
+    <w:p>
+      <w:pPr>
+        <w:jc w:val="both"/>
+      </w:pPr>
+      <w:r>
+        <w:t xml:space="preserve">L’ensemble des versions utilisées est disponible dans les fichiers package-lock.json et package.json </w:t>
+      </w:r>
+      <w:r>
+        <w:t xml:space="preserve">situés </w:t>
+      </w:r>
+      <w:r>
+        <w:t>à la racine du projet.</w:t>
+      </w:r>
+    </w:p>
+    <w:p>
+      <w:pPr>
+        <w:jc w:val="both"/>
         <w:rPr>
           <w:b/>
           <w:bCs/>
           <w:sz w:val="24"/>
           <w:szCs w:val="24"/>
         </w:rPr>
-        <w:t xml:space="preserve"> – </w:t>
-      </w:r>
-      <w:r>
+      </w:pPr>
+    </w:p>
+    <w:p>
+      <w:r>
+        <w:br w:type="page"/>
+      </w:r>
+    </w:p>
+    <w:p>
+      <w:pPr>
+        <w:jc w:val="both"/>
         <w:rPr>
           <w:b/>
           <w:bCs/>
           <w:sz w:val="24"/>
           <w:szCs w:val="24"/>
         </w:rPr>
-        <w:t>Détail des versions utilisées</w:t>
-      </w:r>
-    </w:p>
-    <w:p>
-      <w:pPr>
-        <w:jc w:val="both"/>
-      </w:pPr>
-      <w:r>
-        <w:t xml:space="preserve">Pour assurer une pleine compatibilité </w:t>
-      </w:r>
-      <w:r>
-        <w:t>entre le</w:t>
-      </w:r>
-      <w:r>
-        <w:t xml:space="preserve"> composant </w:t>
-      </w:r>
-      <w:proofErr w:type="spellStart"/>
-      <w:r>
-        <w:t>TreeView</w:t>
-      </w:r>
-      <w:proofErr w:type="spellEnd"/>
-      <w:r>
-        <w:t xml:space="preserve"> </w:t>
-      </w:r>
-      <w:r>
-        <w:t>et</w:t>
-      </w:r>
-      <w:r>
-        <w:t xml:space="preserve"> </w:t>
-      </w:r>
-      <w:r>
-        <w:t>le</w:t>
-      </w:r>
-      <w:r>
-        <w:t xml:space="preserve"> projet principal, les mêmes versions de dépendances ont été utilisées, soit pour les principales :</w:t>
-      </w:r>
-    </w:p>
-    <w:p>
-      <w:pPr>
-        <w:shd w:val="clear" w:color="auto" w:fill="1E1E1E"/>
-        <w:spacing w:after="0" w:line="285" w:lineRule="atLeast"/>
-        <w:jc w:val="center"/>
-        <w:rPr>
-          <w:rFonts w:ascii="Consolas" w:eastAsia="Times New Roman" w:hAnsi="Consolas" w:cs="Times New Roman"/>
-          <w:color w:val="9CDCFE"/>
-          <w:sz w:val="21"/>
-          <w:szCs w:val="21"/>
-          <w:lang w:eastAsia="fr-FR"/>
-        </w:rPr>
-      </w:pPr>
-    </w:p>
-    <w:p>
-      <w:pPr>
-        <w:shd w:val="clear" w:color="auto" w:fill="1E1E1E"/>
-        <w:spacing w:after="0" w:line="285" w:lineRule="atLeast"/>
-        <w:rPr>
-          <w:rFonts w:ascii="Consolas" w:eastAsia="Times New Roman" w:hAnsi="Consolas" w:cs="Times New Roman"/>
-          <w:color w:val="D4D4D4"/>
-          <w:sz w:val="21"/>
-          <w:szCs w:val="21"/>
-          <w:lang w:eastAsia="fr-FR"/>
-        </w:rPr>
-      </w:pPr>
-      <w:r>
-        <w:rPr>
-          <w:rFonts w:ascii="Consolas" w:eastAsia="Times New Roman" w:hAnsi="Consolas" w:cs="Times New Roman"/>
-          <w:color w:val="9CDCFE"/>
-          <w:sz w:val="21"/>
-          <w:szCs w:val="21"/>
-          <w:lang w:eastAsia="fr-FR"/>
-        </w:rPr>
-        <w:t>"vue"</w:t>
-      </w:r>
-      <w:r>
-        <w:rPr>
-          <w:rFonts w:ascii="Consolas" w:eastAsia="Times New Roman" w:hAnsi="Consolas" w:cs="Times New Roman"/>
-          <w:color w:val="D4D4D4"/>
-          <w:sz w:val="21"/>
-          <w:szCs w:val="21"/>
-          <w:lang w:eastAsia="fr-FR"/>
-        </w:rPr>
-        <w:t xml:space="preserve">: </w:t>
-      </w:r>
-      <w:r>
-        <w:rPr>
-          <w:rFonts w:ascii="Consolas" w:eastAsia="Times New Roman" w:hAnsi="Consolas" w:cs="Times New Roman"/>
-          <w:color w:val="CE9178"/>
-          <w:sz w:val="21"/>
-          <w:szCs w:val="21"/>
-          <w:lang w:eastAsia="fr-FR"/>
-        </w:rPr>
-        <w:t>"^2.6.11"</w:t>
-      </w:r>
-      <w:r>
-        <w:rPr>
-          <w:rFonts w:ascii="Consolas" w:eastAsia="Times New Roman" w:hAnsi="Consolas" w:cs="Times New Roman"/>
-          <w:color w:val="D4D4D4"/>
-          <w:sz w:val="21"/>
-          <w:szCs w:val="21"/>
-          <w:lang w:eastAsia="fr-FR"/>
-        </w:rPr>
-        <w:t>,</w:t>
-      </w:r>
-    </w:p>
-    <w:p>
-      <w:pPr>
-        <w:shd w:val="clear" w:color="auto" w:fill="1E1E1E"/>
-        <w:spacing w:after="0" w:line="285" w:lineRule="atLeast"/>
-        <w:rPr>
-          <w:rFonts w:ascii="Consolas" w:eastAsia="Times New Roman" w:hAnsi="Consolas" w:cs="Times New Roman"/>
-          <w:color w:val="D4D4D4"/>
-          <w:sz w:val="21"/>
-          <w:szCs w:val="21"/>
-          <w:lang w:eastAsia="fr-FR"/>
-        </w:rPr>
-      </w:pPr>
-      <w:r>
-        <w:rPr>
-          <w:rFonts w:ascii="Consolas" w:eastAsia="Times New Roman" w:hAnsi="Consolas" w:cs="Times New Roman"/>
-          <w:color w:val="9CDCFE"/>
-          <w:sz w:val="21"/>
-          <w:szCs w:val="21"/>
-          <w:lang w:eastAsia="fr-FR"/>
-        </w:rPr>
-        <w:t>"vue-</w:t>
-      </w:r>
-      <w:proofErr w:type="spellStart"/>
-      <w:r>
-        <w:rPr>
-          <w:rFonts w:ascii="Consolas" w:eastAsia="Times New Roman" w:hAnsi="Consolas" w:cs="Times New Roman"/>
-          <w:color w:val="9CDCFE"/>
-          <w:sz w:val="21"/>
-          <w:szCs w:val="21"/>
-          <w:lang w:eastAsia="fr-FR"/>
-        </w:rPr>
-        <w:t>json</w:t>
-      </w:r>
-      <w:proofErr w:type="spellEnd"/>
-      <w:r>
-        <w:rPr>
-          <w:rFonts w:ascii="Consolas" w:eastAsia="Times New Roman" w:hAnsi="Consolas" w:cs="Times New Roman"/>
-          <w:color w:val="9CDCFE"/>
-          <w:sz w:val="21"/>
-          <w:szCs w:val="21"/>
-          <w:lang w:eastAsia="fr-FR"/>
-        </w:rPr>
-        <w:t>-</w:t>
-      </w:r>
-      <w:proofErr w:type="spellStart"/>
-      <w:r>
-        <w:rPr>
-          <w:rFonts w:ascii="Consolas" w:eastAsia="Times New Roman" w:hAnsi="Consolas" w:cs="Times New Roman"/>
-          <w:color w:val="9CDCFE"/>
-          <w:sz w:val="21"/>
-          <w:szCs w:val="21"/>
-          <w:lang w:eastAsia="fr-FR"/>
-        </w:rPr>
-        <w:t>tree-view</w:t>
-      </w:r>
-      <w:proofErr w:type="spellEnd"/>
-      <w:r>
-        <w:rPr>
-          <w:rFonts w:ascii="Consolas" w:eastAsia="Times New Roman" w:hAnsi="Consolas" w:cs="Times New Roman"/>
-          <w:color w:val="9CDCFE"/>
-          <w:sz w:val="21"/>
-          <w:szCs w:val="21"/>
-          <w:lang w:eastAsia="fr-FR"/>
-        </w:rPr>
-        <w:t>"</w:t>
-      </w:r>
-      <w:r>
-        <w:rPr>
-          <w:rFonts w:ascii="Consolas" w:eastAsia="Times New Roman" w:hAnsi="Consolas" w:cs="Times New Roman"/>
-          <w:color w:val="D4D4D4"/>
-          <w:sz w:val="21"/>
-          <w:szCs w:val="21"/>
-          <w:lang w:eastAsia="fr-FR"/>
-        </w:rPr>
-        <w:t xml:space="preserve">: </w:t>
-      </w:r>
-      <w:r>
-        <w:rPr>
-          <w:rFonts w:ascii="Consolas" w:eastAsia="Times New Roman" w:hAnsi="Consolas" w:cs="Times New Roman"/>
-          <w:color w:val="CE9178"/>
-          <w:sz w:val="21"/>
-          <w:szCs w:val="21"/>
-          <w:lang w:eastAsia="fr-FR"/>
-        </w:rPr>
-        <w:t>"^2.1.6"</w:t>
-      </w:r>
-      <w:r>
-        <w:rPr>
-          <w:rFonts w:ascii="Consolas" w:eastAsia="Times New Roman" w:hAnsi="Consolas" w:cs="Times New Roman"/>
-          <w:color w:val="D4D4D4"/>
-          <w:sz w:val="21"/>
-          <w:szCs w:val="21"/>
-          <w:lang w:eastAsia="fr-FR"/>
-        </w:rPr>
-        <w:t>,</w:t>
-      </w:r>
-    </w:p>
-    <w:p>
-      <w:pPr>
-        <w:shd w:val="clear" w:color="auto" w:fill="1E1E1E"/>
-        <w:spacing w:after="0" w:line="285" w:lineRule="atLeast"/>
-        <w:rPr>
-          <w:rFonts w:ascii="Consolas" w:eastAsia="Times New Roman" w:hAnsi="Consolas" w:cs="Times New Roman"/>
-          <w:color w:val="D4D4D4"/>
-          <w:sz w:val="21"/>
-          <w:szCs w:val="21"/>
-          <w:lang w:eastAsia="fr-FR"/>
-        </w:rPr>
-      </w:pPr>
-      <w:r>
-        <w:rPr>
-          <w:rFonts w:ascii="Consolas" w:eastAsia="Times New Roman" w:hAnsi="Consolas" w:cs="Times New Roman"/>
-          <w:color w:val="9CDCFE"/>
-          <w:sz w:val="21"/>
-          <w:szCs w:val="21"/>
-          <w:lang w:eastAsia="fr-FR"/>
-        </w:rPr>
-        <w:t>"vue-loader"</w:t>
-      </w:r>
-      <w:r>
-        <w:rPr>
-          <w:rFonts w:ascii="Consolas" w:eastAsia="Times New Roman" w:hAnsi="Consolas" w:cs="Times New Roman"/>
-          <w:color w:val="D4D4D4"/>
-          <w:sz w:val="21"/>
-          <w:szCs w:val="21"/>
-          <w:lang w:eastAsia="fr-FR"/>
-        </w:rPr>
-        <w:t xml:space="preserve">: </w:t>
-      </w:r>
-      <w:r>
-        <w:rPr>
-          <w:rFonts w:ascii="Consolas" w:eastAsia="Times New Roman" w:hAnsi="Consolas" w:cs="Times New Roman"/>
-          <w:color w:val="CE9178"/>
-          <w:sz w:val="21"/>
-          <w:szCs w:val="21"/>
-          <w:lang w:eastAsia="fr-FR"/>
-        </w:rPr>
-        <w:t>"^15.7.0"</w:t>
-      </w:r>
-      <w:r>
-        <w:rPr>
-          <w:rFonts w:ascii="Consolas" w:eastAsia="Times New Roman" w:hAnsi="Consolas" w:cs="Times New Roman"/>
-          <w:color w:val="D4D4D4"/>
-          <w:sz w:val="21"/>
-          <w:szCs w:val="21"/>
-          <w:lang w:eastAsia="fr-FR"/>
-        </w:rPr>
-        <w:t>,</w:t>
-      </w:r>
-    </w:p>
-    <w:p>
-      <w:pPr>
-        <w:shd w:val="clear" w:color="auto" w:fill="1E1E1E"/>
-        <w:spacing w:after="0" w:line="285" w:lineRule="atLeast"/>
-        <w:rPr>
-          <w:rFonts w:ascii="Consolas" w:eastAsia="Times New Roman" w:hAnsi="Consolas" w:cs="Times New Roman"/>
-          <w:color w:val="D4D4D4"/>
-          <w:sz w:val="21"/>
-          <w:szCs w:val="21"/>
-          <w:lang w:eastAsia="fr-FR"/>
-        </w:rPr>
-      </w:pPr>
-      <w:r>
-        <w:rPr>
-          <w:rFonts w:ascii="Consolas" w:eastAsia="Times New Roman" w:hAnsi="Consolas" w:cs="Times New Roman"/>
-          <w:color w:val="9CDCFE"/>
-          <w:sz w:val="21"/>
-          <w:szCs w:val="21"/>
-          <w:lang w:eastAsia="fr-FR"/>
-        </w:rPr>
-        <w:t>"vue-</w:t>
-      </w:r>
-      <w:proofErr w:type="spellStart"/>
-      <w:r>
-        <w:rPr>
-          <w:rFonts w:ascii="Consolas" w:eastAsia="Times New Roman" w:hAnsi="Consolas" w:cs="Times New Roman"/>
-          <w:color w:val="9CDCFE"/>
-          <w:sz w:val="21"/>
-          <w:szCs w:val="21"/>
-          <w:lang w:eastAsia="fr-FR"/>
-        </w:rPr>
-        <w:t>property</w:t>
-      </w:r>
-      <w:proofErr w:type="spellEnd"/>
-      <w:r>
-        <w:rPr>
-          <w:rFonts w:ascii="Consolas" w:eastAsia="Times New Roman" w:hAnsi="Consolas" w:cs="Times New Roman"/>
-          <w:color w:val="9CDCFE"/>
-          <w:sz w:val="21"/>
-          <w:szCs w:val="21"/>
-          <w:lang w:eastAsia="fr-FR"/>
-        </w:rPr>
-        <w:t>-</w:t>
-      </w:r>
-      <w:proofErr w:type="spellStart"/>
-      <w:r>
-        <w:rPr>
-          <w:rFonts w:ascii="Consolas" w:eastAsia="Times New Roman" w:hAnsi="Consolas" w:cs="Times New Roman"/>
-          <w:color w:val="9CDCFE"/>
-          <w:sz w:val="21"/>
-          <w:szCs w:val="21"/>
-          <w:lang w:eastAsia="fr-FR"/>
-        </w:rPr>
-        <w:t>decorator</w:t>
-      </w:r>
-      <w:proofErr w:type="spellEnd"/>
-      <w:r>
-        <w:rPr>
-          <w:rFonts w:ascii="Consolas" w:eastAsia="Times New Roman" w:hAnsi="Consolas" w:cs="Times New Roman"/>
-          <w:color w:val="9CDCFE"/>
-          <w:sz w:val="21"/>
-          <w:szCs w:val="21"/>
-          <w:lang w:eastAsia="fr-FR"/>
-        </w:rPr>
-        <w:t>"</w:t>
-      </w:r>
-      <w:r>
-        <w:rPr>
-          <w:rFonts w:ascii="Consolas" w:eastAsia="Times New Roman" w:hAnsi="Consolas" w:cs="Times New Roman"/>
-          <w:color w:val="D4D4D4"/>
-          <w:sz w:val="21"/>
-          <w:szCs w:val="21"/>
-          <w:lang w:eastAsia="fr-FR"/>
-        </w:rPr>
-        <w:t xml:space="preserve">: </w:t>
-      </w:r>
-      <w:r>
-        <w:rPr>
-          <w:rFonts w:ascii="Consolas" w:eastAsia="Times New Roman" w:hAnsi="Consolas" w:cs="Times New Roman"/>
-          <w:color w:val="CE9178"/>
-          <w:sz w:val="21"/>
-          <w:szCs w:val="21"/>
-          <w:lang w:eastAsia="fr-FR"/>
-        </w:rPr>
-        <w:t>"^8.4.0"</w:t>
-      </w:r>
-    </w:p>
-    <w:p>
-      <w:pPr>
-        <w:shd w:val="clear" w:color="auto" w:fill="1E1E1E"/>
-        <w:spacing w:after="0" w:line="285" w:lineRule="atLeast"/>
-        <w:rPr>
-          <w:rFonts w:ascii="Consolas" w:eastAsia="Times New Roman" w:hAnsi="Consolas" w:cs="Times New Roman"/>
-          <w:color w:val="D4D4D4"/>
-          <w:sz w:val="21"/>
-          <w:szCs w:val="21"/>
-          <w:lang w:eastAsia="fr-FR"/>
-        </w:rPr>
-      </w:pPr>
-      <w:r>
-        <w:rPr>
-          <w:rFonts w:ascii="Consolas" w:eastAsia="Times New Roman" w:hAnsi="Consolas" w:cs="Times New Roman"/>
-          <w:color w:val="9CDCFE"/>
-          <w:sz w:val="21"/>
-          <w:szCs w:val="21"/>
-          <w:lang w:eastAsia="fr-FR"/>
-        </w:rPr>
-        <w:t>"</w:t>
-      </w:r>
-      <w:proofErr w:type="spellStart"/>
-      <w:r>
-        <w:rPr>
-          <w:rFonts w:ascii="Consolas" w:eastAsia="Times New Roman" w:hAnsi="Consolas" w:cs="Times New Roman"/>
-          <w:color w:val="9CDCFE"/>
-          <w:sz w:val="21"/>
-          <w:szCs w:val="21"/>
-          <w:lang w:eastAsia="fr-FR"/>
-        </w:rPr>
-        <w:t>axios</w:t>
-      </w:r>
-      <w:proofErr w:type="spellEnd"/>
-      <w:r>
-        <w:rPr>
-          <w:rFonts w:ascii="Consolas" w:eastAsia="Times New Roman" w:hAnsi="Consolas" w:cs="Times New Roman"/>
-          <w:color w:val="9CDCFE"/>
-          <w:sz w:val="21"/>
-          <w:szCs w:val="21"/>
-          <w:lang w:eastAsia="fr-FR"/>
-        </w:rPr>
-        <w:t>"</w:t>
-      </w:r>
-      <w:r>
-        <w:rPr>
-          <w:rFonts w:ascii="Consolas" w:eastAsia="Times New Roman" w:hAnsi="Consolas" w:cs="Times New Roman"/>
-          <w:color w:val="D4D4D4"/>
-          <w:sz w:val="21"/>
-          <w:szCs w:val="21"/>
-          <w:lang w:eastAsia="fr-FR"/>
-        </w:rPr>
-        <w:t xml:space="preserve">: </w:t>
-      </w:r>
-      <w:r>
-        <w:rPr>
-          <w:rFonts w:ascii="Consolas" w:eastAsia="Times New Roman" w:hAnsi="Consolas" w:cs="Times New Roman"/>
-          <w:color w:val="CE9178"/>
-          <w:sz w:val="21"/>
-          <w:szCs w:val="21"/>
-          <w:lang w:eastAsia="fr-FR"/>
-        </w:rPr>
-        <w:t>"^0.18.0"</w:t>
-      </w:r>
-      <w:r>
-        <w:rPr>
-          <w:rFonts w:ascii="Consolas" w:eastAsia="Times New Roman" w:hAnsi="Consolas" w:cs="Times New Roman"/>
-          <w:color w:val="D4D4D4"/>
-          <w:sz w:val="21"/>
-          <w:szCs w:val="21"/>
-          <w:lang w:eastAsia="fr-FR"/>
-        </w:rPr>
-        <w:t>,</w:t>
-      </w:r>
-    </w:p>
-    <w:p>
-      <w:pPr>
-        <w:shd w:val="clear" w:color="auto" w:fill="1E1E1E"/>
-        <w:spacing w:after="0" w:line="285" w:lineRule="atLeast"/>
-        <w:jc w:val="center"/>
-        <w:rPr>
-          <w:rFonts w:ascii="Consolas" w:eastAsia="Times New Roman" w:hAnsi="Consolas" w:cs="Times New Roman"/>
-          <w:color w:val="D4D4D4"/>
-          <w:sz w:val="21"/>
-          <w:szCs w:val="21"/>
-          <w:lang w:eastAsia="fr-FR"/>
-        </w:rPr>
-      </w:pPr>
-    </w:p>
-    <w:p>
-      <w:pPr>
-        <w:jc w:val="both"/>
-      </w:pPr>
-    </w:p>
-    <w:p>
-      <w:pPr>
-        <w:jc w:val="both"/>
-      </w:pPr>
-      <w:r>
-        <w:t>L’ensemble des versions utilisées est disponible dans les fichiers package-</w:t>
-      </w:r>
-      <w:proofErr w:type="spellStart"/>
-      <w:r>
-        <w:t>lock.json</w:t>
-      </w:r>
-      <w:proofErr w:type="spellEnd"/>
-      <w:r>
-        <w:t xml:space="preserve"> et </w:t>
-      </w:r>
-      <w:proofErr w:type="spellStart"/>
-      <w:r>
-        <w:t>package.json</w:t>
-      </w:r>
-      <w:proofErr w:type="spellEnd"/>
-      <w:r>
-        <w:t xml:space="preserve"> à la racine du projet.</w:t>
-      </w:r>
-    </w:p>
-    <w:p>
-      <w:pPr>
-        <w:jc w:val="both"/>
+      </w:pPr>
+      <w:r>
         <w:rPr>
           <w:b/>
           <w:bCs/>
           <w:sz w:val="24"/>
           <w:szCs w:val="24"/>
         </w:rPr>
-      </w:pPr>
-    </w:p>
-    <w:p>
-      <w:r>
-        <w:br w:type="page"/>
-      </w:r>
-    </w:p>
-    <w:p>
-      <w:pPr>
-        <w:jc w:val="both"/>
+        <w:lastRenderedPageBreak/>
+        <w:t>III</w:t>
+      </w:r>
+      <w:r>
         <w:rPr>
           <w:b/>
           <w:bCs/>
           <w:sz w:val="24"/>
           <w:szCs w:val="24"/>
         </w:rPr>
-      </w:pPr>
+        <w:t xml:space="preserve"> – </w:t>
+      </w:r>
       <w:r>
         <w:rPr>
           <w:b/>
@@ -3881,8 +4430,7 @@
           <w:sz w:val="24"/>
           <w:szCs w:val="24"/>
         </w:rPr>
-        <w:lastRenderedPageBreak/>
-        <w:t>III</w:t>
+        <w:t>Commandes pour le l</w:t>
       </w:r>
       <w:r>
         <w:rPr>
@@ -3891,16 +4439,7 @@
           <w:sz w:val="24"/>
           <w:szCs w:val="24"/>
         </w:rPr>
-        <w:t xml:space="preserve"> – </w:t>
-      </w:r>
-      <w:r>
-        <w:rPr>
-          <w:b/>
-          <w:bCs/>
-          <w:sz w:val="24"/>
-          <w:szCs w:val="24"/>
-        </w:rPr>
-        <w:t>Lancement du projet</w:t>
+        <w:t>ancement du projet</w:t>
       </w:r>
     </w:p>
     <w:p>
@@ -3932,15 +4471,7 @@
         <w:jc w:val="center"/>
       </w:pPr>
       <w:r>
-        <w:t xml:space="preserve">vue </w:t>
-      </w:r>
-      <w:proofErr w:type="spellStart"/>
-      <w:r>
-        <w:t>add</w:t>
-      </w:r>
-      <w:proofErr w:type="spellEnd"/>
-      <w:r>
-        <w:t xml:space="preserve"> axios@</w:t>
+        <w:t>vue add axios@</w:t>
       </w:r>
       <w:r>
         <w:rPr>
@@ -3987,44 +4518,15 @@
         <w:jc w:val="both"/>
       </w:pPr>
       <w:r>
-        <w:t xml:space="preserve">Installer </w:t>
-      </w:r>
-      <w:proofErr w:type="spellStart"/>
-      <w:r>
-        <w:t>json</w:t>
-      </w:r>
-      <w:proofErr w:type="spellEnd"/>
-      <w:r>
-        <w:t>-server</w:t>
+        <w:t>Installer json-server</w:t>
       </w:r>
     </w:p>
     <w:p>
       <w:pPr>
         <w:jc w:val="center"/>
       </w:pPr>
-      <w:proofErr w:type="spellStart"/>
-      <w:r>
-        <w:t>npm</w:t>
-      </w:r>
-      <w:proofErr w:type="spellEnd"/>
-      <w:r>
-        <w:t xml:space="preserve"> </w:t>
-      </w:r>
-      <w:proofErr w:type="spellStart"/>
-      <w:r>
-        <w:t>install</w:t>
-      </w:r>
-      <w:proofErr w:type="spellEnd"/>
-      <w:r>
-        <w:t xml:space="preserve"> </w:t>
-      </w:r>
-      <w:proofErr w:type="spellStart"/>
-      <w:r>
-        <w:t>json</w:t>
-      </w:r>
-      <w:proofErr w:type="spellEnd"/>
-      <w:r>
-        <w:t>-server</w:t>
+      <w:r>
+        <w:t>npm install json-server</w:t>
       </w:r>
     </w:p>
     <w:p>
@@ -4037,38 +4539,16 @@
         <w:jc w:val="both"/>
       </w:pPr>
       <w:r>
-        <w:t xml:space="preserve">Lancer </w:t>
-      </w:r>
-      <w:proofErr w:type="spellStart"/>
-      <w:r>
-        <w:t>json</w:t>
-      </w:r>
-      <w:proofErr w:type="spellEnd"/>
-      <w:r>
-        <w:t>-server</w:t>
+        <w:t>Lancer json-server</w:t>
       </w:r>
     </w:p>
     <w:p>
       <w:pPr>
         <w:jc w:val="center"/>
       </w:pPr>
-      <w:proofErr w:type="spellStart"/>
-      <w:r>
-        <w:t>json</w:t>
-      </w:r>
-      <w:proofErr w:type="spellEnd"/>
-      <w:r>
-        <w:t>-server --</w:t>
-      </w:r>
-      <w:proofErr w:type="spellStart"/>
-      <w:r>
-        <w:t>watch</w:t>
-      </w:r>
-      <w:proofErr w:type="spellEnd"/>
-      <w:r>
-        <w:t xml:space="preserve"> </w:t>
-      </w:r>
-      <w:proofErr w:type="spellStart"/>
+      <w:r>
+        <w:t xml:space="preserve">json-server --watch </w:t>
+      </w:r>
       <w:r>
         <w:rPr>
           <w:b/>
@@ -4076,7 +4556,6 @@
         </w:rPr>
         <w:t>db.json</w:t>
       </w:r>
-      <w:proofErr w:type="spellEnd"/>
     </w:p>
     <w:p>
       <w:pPr>
@@ -4124,18 +4603,16 @@
       <w:r>
         <w:t xml:space="preserve">Lancer l’exécution de l’application </w:t>
       </w:r>
+      <w:r>
+        <w:t>en mode développement</w:t>
+      </w:r>
     </w:p>
     <w:p>
       <w:pPr>
         <w:jc w:val="center"/>
       </w:pPr>
-      <w:proofErr w:type="spellStart"/>
-      <w:r>
-        <w:t>npm</w:t>
-      </w:r>
-      <w:proofErr w:type="spellEnd"/>
-      <w:r>
-        <w:t xml:space="preserve"> run serve</w:t>
+      <w:r>
+        <w:t>npm run serve</w:t>
       </w:r>
     </w:p>
     <w:p>
@@ -4198,6 +4675,9 @@
       </w:pPr>
       <w:r>
         <w:t>Annexe 1 :</w:t>
+      </w:r>
+      <w:r>
+        <w:t xml:space="preserve"> Représentation visuelle du TreeView réalisé</w:t>
       </w:r>
     </w:p>
     <w:p>
@@ -4364,6 +4844,9 @@
       <w:r>
         <w:lastRenderedPageBreak/>
         <w:t>Annexe 2 :</w:t>
+      </w:r>
+      <w:r>
+        <w:t xml:space="preserve"> Schéma du cycle de vie d’un composant</w:t>
       </w:r>
     </w:p>
     <w:p>
@@ -4427,13 +4910,8 @@
     <w:p>
       <w:r>
         <w:lastRenderedPageBreak/>
-        <w:t xml:space="preserve">Annexe 3 : Structure des composants sans les </w:t>
-      </w:r>
-      <w:proofErr w:type="spellStart"/>
-      <w:r>
-        <w:t>props</w:t>
-      </w:r>
-      <w:proofErr w:type="spellEnd"/>
+        <w:t>Annexe 3 : Structure des composants sans les props</w:t>
+      </w:r>
     </w:p>
     <w:p/>
     <w:p>
@@ -4499,24 +4977,23 @@
     <w:p>
       <w:r>
         <w:lastRenderedPageBreak/>
-        <w:t xml:space="preserve">Annexe 4 : Structure des composants avec les </w:t>
-      </w:r>
-      <w:proofErr w:type="spellStart"/>
-      <w:r>
-        <w:t>props</w:t>
-      </w:r>
-      <w:proofErr w:type="spellEnd"/>
-    </w:p>
+        <w:t>Annexe 4 : Structure des composants avec les props</w:t>
+      </w:r>
+      <w:r>
+        <w:t xml:space="preserve"> et les appels PortalAPI</w:t>
+      </w:r>
+    </w:p>
+    <w:p/>
     <w:p>
       <w:r>
         <w:rPr>
           <w:noProof/>
         </w:rPr>
         <w:drawing>
-          <wp:inline distT="0" distB="0" distL="0" distR="0" wp14:anchorId="4E82C91A" wp14:editId="1463D62C">
-            <wp:extent cx="5760720" cy="7283450"/>
-            <wp:effectExtent l="0" t="0" r="0" b="0"/>
-            <wp:docPr id="7" name="Image 7"/>
+          <wp:inline distT="0" distB="0" distL="0" distR="0" wp14:anchorId="5D9D3D1D" wp14:editId="50C5B96D">
+            <wp:extent cx="5760720" cy="7238365"/>
+            <wp:effectExtent l="0" t="0" r="0" b="635"/>
+            <wp:docPr id="9" name="Image 9"/>
             <wp:cNvGraphicFramePr>
               <a:graphicFrameLocks xmlns:a="http://schemas.openxmlformats.org/drawingml/2006/main" noChangeAspect="1"/>
             </wp:cNvGraphicFramePr>
@@ -4545,7 +5022,7 @@
                   <pic:spPr bwMode="auto">
                     <a:xfrm>
                       <a:off x="0" y="0"/>
-                      <a:ext cx="5760720" cy="7283450"/>
+                      <a:ext cx="5760720" cy="7238365"/>
                     </a:xfrm>
                     <a:prstGeom prst="rect">
                       <a:avLst/>
@@ -4688,7 +5165,6 @@
       <w:r>
         <w:t xml:space="preserve">Documentation sur l’utilisation du composant </w:t>
       </w:r>
-      <w:proofErr w:type="spellStart"/>
       <w:r>
         <w:t>T</w:t>
       </w:r>
@@ -4701,15 +5177,12 @@
       <w:r>
         <w:t>iew</w:t>
       </w:r>
-      <w:proofErr w:type="spellEnd"/>
-      <w:r>
-        <w:t xml:space="preserve"> et de </w:t>
-      </w:r>
-      <w:proofErr w:type="spellStart"/>
-      <w:r>
-        <w:t>Vuetify</w:t>
-      </w:r>
-      <w:proofErr w:type="spellEnd"/>
+      <w:r>
+        <w:t xml:space="preserve"> et de Vuetify</w:t>
+      </w:r>
+      <w:r>
+        <w:t xml:space="preserve"> </w:t>
+      </w:r>
     </w:p>
     <w:p>
       <w:pPr>
@@ -4760,15 +5233,7 @@
         <w:jc w:val="both"/>
       </w:pPr>
       <w:r>
-        <w:t xml:space="preserve">Documentation sur l’utilisation d’Axios et de </w:t>
-      </w:r>
-      <w:proofErr w:type="spellStart"/>
-      <w:r>
-        <w:t>json</w:t>
-      </w:r>
-      <w:proofErr w:type="spellEnd"/>
-      <w:r>
-        <w:t>-server</w:t>
+        <w:t>Documentation sur l’utilisation d’Axios et de json-server</w:t>
       </w:r>
     </w:p>
     <w:p>
@@ -4839,7 +5304,7 @@
     <w:bookmarkEnd w:id="1"/>
     <w:p/>
     <w:p>
-      <w:bookmarkStart w:id="3" w:name="_Hlk106803237"/>
+      <w:bookmarkStart w:id="4" w:name="_Hlk106803237"/>
       <w:r>
         <w:t>Documentation sur Vue Class Component</w:t>
       </w:r>
@@ -4854,7 +5319,15 @@
         </w:r>
       </w:hyperlink>
     </w:p>
-    <w:bookmarkEnd w:id="3"/>
+    <w:bookmarkEnd w:id="4"/>
+    <w:p/>
+    <w:p/>
+    <w:p/>
+    <w:p/>
+    <w:p/>
+    <w:p/>
+    <w:p/>
+    <w:p/>
     <w:p/>
     <w:sectPr>
       <w:pgSz w:w="11906" w:h="16838"/>

</xml_diff>